<commit_message>
improved functions in lab_03
</commit_message>
<xml_diff>
--- a/lab_03/doc/report/Климов Илья ЛР3.docx
+++ b/lab_03/doc/report/Климов Илья ЛР3.docx
@@ -1448,6 +1448,7 @@
         </w:rPr>
         <w:t xml:space="preserve">Преподаватели </w:t>
       </w:r>
+      <w:proofErr w:type="spellStart"/>
       <w:r>
         <w:rPr>
           <w:w w:val="105"/>
@@ -1457,6 +1458,7 @@
         </w:rPr>
         <w:t>Толпинская</w:t>
       </w:r>
+      <w:proofErr w:type="spellEnd"/>
       <w:r>
         <w:rPr>
           <w:spacing w:val="4"/>
@@ -1692,21 +1694,7 @@
           <w:sz w:val="28"/>
           <w:szCs w:val="28"/>
         </w:rPr>
-        <w:t>Написать функцию, которая принимает целое число и возвращает первое</w:t>
-      </w:r>
-      <w:r>
-        <w:rPr>
-          <w:sz w:val="28"/>
-          <w:szCs w:val="28"/>
-        </w:rPr>
-        <w:t xml:space="preserve"> </w:t>
-      </w:r>
-      <w:r>
-        <w:rPr>
-          <w:sz w:val="28"/>
-          <w:szCs w:val="28"/>
-        </w:rPr>
-        <w:t>четное число, не меньшее аргумента.</w:t>
+        <w:t>Написать функцию, которая принимает целое число и возвращает первое четное число, не меньшее аргумента.</w:t>
       </w:r>
     </w:p>
     <w:p>
@@ -1718,6 +1706,7 @@
           <w:bCs/>
           <w:sz w:val="28"/>
           <w:szCs w:val="28"/>
+          <w:lang w:val="en-US"/>
         </w:rPr>
       </w:pPr>
       <w:r>
@@ -1753,7 +1742,49 @@
           <w:szCs w:val="24"/>
           <w:lang w:val="en-US"/>
         </w:rPr>
-        <w:t>(defun nearest_even (x)</w:t>
+        <w:t>(</w:t>
+      </w:r>
+      <w:proofErr w:type="spellStart"/>
+      <w:proofErr w:type="gramStart"/>
+      <w:r>
+        <w:rPr>
+          <w:rFonts w:ascii="Courier New" w:hAnsi="Courier New" w:cs="Courier New"/>
+          <w:sz w:val="24"/>
+          <w:szCs w:val="24"/>
+          <w:lang w:val="en-US"/>
+        </w:rPr>
+        <w:t>defun</w:t>
+      </w:r>
+      <w:proofErr w:type="spellEnd"/>
+      <w:proofErr w:type="gramEnd"/>
+      <w:r>
+        <w:rPr>
+          <w:rFonts w:ascii="Courier New" w:hAnsi="Courier New" w:cs="Courier New"/>
+          <w:sz w:val="24"/>
+          <w:szCs w:val="24"/>
+          <w:lang w:val="en-US"/>
+        </w:rPr>
+        <w:t xml:space="preserve"> </w:t>
+      </w:r>
+      <w:proofErr w:type="spellStart"/>
+      <w:r>
+        <w:rPr>
+          <w:rFonts w:ascii="Courier New" w:hAnsi="Courier New" w:cs="Courier New"/>
+          <w:sz w:val="24"/>
+          <w:szCs w:val="24"/>
+          <w:lang w:val="en-US"/>
+        </w:rPr>
+        <w:t>nearest_even</w:t>
+      </w:r>
+      <w:proofErr w:type="spellEnd"/>
+      <w:r>
+        <w:rPr>
+          <w:rFonts w:ascii="Courier New" w:hAnsi="Courier New" w:cs="Courier New"/>
+          <w:sz w:val="24"/>
+          <w:szCs w:val="24"/>
+          <w:lang w:val="en-US"/>
+        </w:rPr>
+        <w:t xml:space="preserve"> (x)</w:t>
       </w:r>
     </w:p>
     <w:p>
@@ -1779,7 +1810,47 @@
           <w:szCs w:val="24"/>
           <w:lang w:val="en-US"/>
         </w:rPr>
-        <w:t xml:space="preserve">  (if (evenp x)</w:t>
+        <w:t xml:space="preserve">  (</w:t>
+      </w:r>
+      <w:proofErr w:type="gramStart"/>
+      <w:r>
+        <w:rPr>
+          <w:rFonts w:ascii="Courier New" w:hAnsi="Courier New" w:cs="Courier New"/>
+          <w:sz w:val="24"/>
+          <w:szCs w:val="24"/>
+          <w:lang w:val="en-US"/>
+        </w:rPr>
+        <w:t>if</w:t>
+      </w:r>
+      <w:proofErr w:type="gramEnd"/>
+      <w:r>
+        <w:rPr>
+          <w:rFonts w:ascii="Courier New" w:hAnsi="Courier New" w:cs="Courier New"/>
+          <w:sz w:val="24"/>
+          <w:szCs w:val="24"/>
+          <w:lang w:val="en-US"/>
+        </w:rPr>
+        <w:t xml:space="preserve"> (</w:t>
+      </w:r>
+      <w:proofErr w:type="spellStart"/>
+      <w:r>
+        <w:rPr>
+          <w:rFonts w:ascii="Courier New" w:hAnsi="Courier New" w:cs="Courier New"/>
+          <w:sz w:val="24"/>
+          <w:szCs w:val="24"/>
+          <w:lang w:val="en-US"/>
+        </w:rPr>
+        <w:t>evenp</w:t>
+      </w:r>
+      <w:proofErr w:type="spellEnd"/>
+      <w:r>
+        <w:rPr>
+          <w:rFonts w:ascii="Courier New" w:hAnsi="Courier New" w:cs="Courier New"/>
+          <w:sz w:val="24"/>
+          <w:szCs w:val="24"/>
+          <w:lang w:val="en-US"/>
+        </w:rPr>
+        <w:t xml:space="preserve"> x)</w:t>
       </w:r>
     </w:p>
     <w:p>
@@ -1795,6 +1866,7 @@
           <w:rFonts w:ascii="Courier New" w:hAnsi="Courier New" w:cs="Courier New"/>
           <w:sz w:val="24"/>
           <w:szCs w:val="24"/>
+          <w:lang w:val="en-US"/>
         </w:rPr>
       </w:pPr>
       <w:r>
@@ -1811,6 +1883,7 @@
           <w:rFonts w:ascii="Courier New" w:hAnsi="Courier New" w:cs="Courier New"/>
           <w:sz w:val="24"/>
           <w:szCs w:val="24"/>
+          <w:lang w:val="en-US"/>
         </w:rPr>
         <w:t>x</w:t>
       </w:r>
@@ -1828,13 +1901,15 @@
           <w:rFonts w:ascii="Courier New" w:hAnsi="Courier New" w:cs="Courier New"/>
           <w:sz w:val="24"/>
           <w:szCs w:val="24"/>
-        </w:rPr>
-      </w:pPr>
-      <w:r>
-        <w:rPr>
-          <w:rFonts w:ascii="Courier New" w:hAnsi="Courier New" w:cs="Courier New"/>
-          <w:sz w:val="24"/>
-          <w:szCs w:val="24"/>
+          <w:lang w:val="en-US"/>
+        </w:rPr>
+      </w:pPr>
+      <w:r>
+        <w:rPr>
+          <w:rFonts w:ascii="Courier New" w:hAnsi="Courier New" w:cs="Courier New"/>
+          <w:sz w:val="24"/>
+          <w:szCs w:val="24"/>
+          <w:lang w:val="en-US"/>
         </w:rPr>
         <w:t xml:space="preserve">      (+ x 1)))</w:t>
       </w:r>
@@ -1845,15 +1920,17 @@
         <w:rPr>
           <w:sz w:val="28"/>
           <w:szCs w:val="28"/>
-        </w:rPr>
-      </w:pPr>
-    </w:p>
-    <w:p>
-      <w:pPr>
-        <w:spacing w:line="360" w:lineRule="auto"/>
-        <w:rPr>
-          <w:sz w:val="28"/>
-          <w:szCs w:val="28"/>
+          <w:lang w:val="en-US"/>
+        </w:rPr>
+      </w:pPr>
+    </w:p>
+    <w:p>
+      <w:pPr>
+        <w:spacing w:line="360" w:lineRule="auto"/>
+        <w:rPr>
+          <w:sz w:val="28"/>
+          <w:szCs w:val="28"/>
+          <w:lang w:val="en-US"/>
         </w:rPr>
       </w:pPr>
     </w:p>
@@ -1961,7 +2038,49 @@
           <w:szCs w:val="24"/>
           <w:lang w:val="en-US"/>
         </w:rPr>
-        <w:t>(defun more_than_abs (x)</w:t>
+        <w:t>(</w:t>
+      </w:r>
+      <w:proofErr w:type="spellStart"/>
+      <w:proofErr w:type="gramStart"/>
+      <w:r>
+        <w:rPr>
+          <w:rFonts w:ascii="Courier New" w:hAnsi="Courier New" w:cs="Courier New"/>
+          <w:sz w:val="24"/>
+          <w:szCs w:val="24"/>
+          <w:lang w:val="en-US"/>
+        </w:rPr>
+        <w:t>defun</w:t>
+      </w:r>
+      <w:proofErr w:type="spellEnd"/>
+      <w:proofErr w:type="gramEnd"/>
+      <w:r>
+        <w:rPr>
+          <w:rFonts w:ascii="Courier New" w:hAnsi="Courier New" w:cs="Courier New"/>
+          <w:sz w:val="24"/>
+          <w:szCs w:val="24"/>
+          <w:lang w:val="en-US"/>
+        </w:rPr>
+        <w:t xml:space="preserve"> </w:t>
+      </w:r>
+      <w:proofErr w:type="spellStart"/>
+      <w:r>
+        <w:rPr>
+          <w:rFonts w:ascii="Courier New" w:hAnsi="Courier New" w:cs="Courier New"/>
+          <w:sz w:val="24"/>
+          <w:szCs w:val="24"/>
+          <w:lang w:val="en-US"/>
+        </w:rPr>
+        <w:t>more_than_abs</w:t>
+      </w:r>
+      <w:proofErr w:type="spellEnd"/>
+      <w:r>
+        <w:rPr>
+          <w:rFonts w:ascii="Courier New" w:hAnsi="Courier New" w:cs="Courier New"/>
+          <w:sz w:val="24"/>
+          <w:szCs w:val="24"/>
+          <w:lang w:val="en-US"/>
+        </w:rPr>
+        <w:t xml:space="preserve"> (x)</w:t>
       </w:r>
     </w:p>
     <w:p>
@@ -1977,17 +2096,174 @@
           <w:rFonts w:ascii="Courier New" w:hAnsi="Courier New" w:cs="Courier New"/>
           <w:sz w:val="24"/>
           <w:szCs w:val="24"/>
-          <w:lang w:val="en-US"/>
-        </w:rPr>
-      </w:pPr>
-      <w:r>
-        <w:rPr>
-          <w:rFonts w:ascii="Courier New" w:hAnsi="Courier New" w:cs="Courier New"/>
-          <w:sz w:val="24"/>
-          <w:szCs w:val="24"/>
-          <w:lang w:val="en-US"/>
-        </w:rPr>
-        <w:t xml:space="preserve">  (if (&lt; x 0)</w:t>
+        </w:rPr>
+      </w:pPr>
+      <w:r>
+        <w:rPr>
+          <w:rFonts w:ascii="Courier New" w:hAnsi="Courier New" w:cs="Courier New"/>
+          <w:sz w:val="24"/>
+          <w:szCs w:val="24"/>
+          <w:lang w:val="en-US"/>
+        </w:rPr>
+        <w:t xml:space="preserve">  </w:t>
+      </w:r>
+      <w:r>
+        <w:rPr>
+          <w:rFonts w:ascii="Courier New" w:hAnsi="Courier New" w:cs="Courier New"/>
+          <w:sz w:val="24"/>
+          <w:szCs w:val="24"/>
+        </w:rPr>
+        <w:t>(+ x (</w:t>
+      </w:r>
+      <w:proofErr w:type="spellStart"/>
+      <w:r>
+        <w:rPr>
+          <w:rFonts w:ascii="Courier New" w:hAnsi="Courier New" w:cs="Courier New"/>
+          <w:sz w:val="24"/>
+          <w:szCs w:val="24"/>
+        </w:rPr>
+        <w:t>if</w:t>
+      </w:r>
+      <w:proofErr w:type="spellEnd"/>
+      <w:r>
+        <w:rPr>
+          <w:rFonts w:ascii="Courier New" w:hAnsi="Courier New" w:cs="Courier New"/>
+          <w:sz w:val="24"/>
+          <w:szCs w:val="24"/>
+        </w:rPr>
+        <w:t xml:space="preserve"> </w:t>
+      </w:r>
+      <w:proofErr w:type="gramStart"/>
+      <w:r>
+        <w:rPr>
+          <w:rFonts w:ascii="Courier New" w:hAnsi="Courier New" w:cs="Courier New"/>
+          <w:sz w:val="24"/>
+          <w:szCs w:val="24"/>
+        </w:rPr>
+        <w:t>(&lt; x</w:t>
+      </w:r>
+      <w:proofErr w:type="gramEnd"/>
+      <w:r>
+        <w:rPr>
+          <w:rFonts w:ascii="Courier New" w:hAnsi="Courier New" w:cs="Courier New"/>
+          <w:sz w:val="24"/>
+          <w:szCs w:val="24"/>
+        </w:rPr>
+        <w:t xml:space="preserve"> 0) -1 1)))</w:t>
+      </w:r>
+    </w:p>
+    <w:p>
+      <w:pPr>
+        <w:spacing w:line="360" w:lineRule="auto"/>
+        <w:rPr>
+          <w:b/>
+          <w:bCs/>
+          <w:sz w:val="28"/>
+          <w:szCs w:val="28"/>
+        </w:rPr>
+      </w:pPr>
+    </w:p>
+    <w:p>
+      <w:pPr>
+        <w:spacing w:line="360" w:lineRule="auto"/>
+        <w:rPr>
+          <w:b/>
+          <w:bCs/>
+          <w:sz w:val="28"/>
+          <w:szCs w:val="28"/>
+        </w:rPr>
+      </w:pPr>
+    </w:p>
+    <w:p>
+      <w:pPr>
+        <w:pStyle w:val="2"/>
+        <w:spacing w:line="360" w:lineRule="auto"/>
+        <w:ind w:firstLine="709"/>
+        <w:rPr>
+          <w:rFonts w:ascii="Times New Roman" w:hAnsi="Times New Roman" w:cs="Times New Roman"/>
+          <w:b/>
+          <w:bCs/>
+          <w:color w:val="auto"/>
+          <w:sz w:val="32"/>
+          <w:szCs w:val="32"/>
+        </w:rPr>
+      </w:pPr>
+      <w:r>
+        <w:rPr>
+          <w:rFonts w:ascii="Times New Roman" w:hAnsi="Times New Roman" w:cs="Times New Roman"/>
+          <w:b/>
+          <w:bCs/>
+          <w:color w:val="auto"/>
+          <w:sz w:val="32"/>
+          <w:szCs w:val="32"/>
+        </w:rPr>
+        <w:t xml:space="preserve">Задание </w:t>
+      </w:r>
+      <w:r>
+        <w:rPr>
+          <w:rFonts w:ascii="Times New Roman" w:hAnsi="Times New Roman" w:cs="Times New Roman"/>
+          <w:b/>
+          <w:bCs/>
+          <w:color w:val="auto"/>
+          <w:sz w:val="32"/>
+          <w:szCs w:val="32"/>
+        </w:rPr>
+        <w:t>3</w:t>
+      </w:r>
+    </w:p>
+    <w:p>
+      <w:pPr>
+        <w:spacing w:line="360" w:lineRule="auto"/>
+        <w:ind w:firstLine="709"/>
+        <w:rPr>
+          <w:sz w:val="28"/>
+          <w:szCs w:val="28"/>
+        </w:rPr>
+      </w:pPr>
+      <w:r>
+        <w:rPr>
+          <w:sz w:val="28"/>
+          <w:szCs w:val="28"/>
+        </w:rPr>
+        <w:t>Написать функцию, которая принимает два числа и возвращает</w:t>
+      </w:r>
+    </w:p>
+    <w:p>
+      <w:pPr>
+        <w:spacing w:line="360" w:lineRule="auto"/>
+        <w:rPr>
+          <w:sz w:val="28"/>
+          <w:szCs w:val="28"/>
+        </w:rPr>
+      </w:pPr>
+      <w:r>
+        <w:rPr>
+          <w:sz w:val="28"/>
+          <w:szCs w:val="28"/>
+        </w:rPr>
+        <w:t>список из этих чисел, расположенный по возрастанию.</w:t>
+      </w:r>
+    </w:p>
+    <w:p>
+      <w:pPr>
+        <w:pStyle w:val="a5"/>
+        <w:spacing w:line="360" w:lineRule="auto"/>
+        <w:rPr>
+          <w:b/>
+          <w:bCs/>
+          <w:sz w:val="28"/>
+          <w:szCs w:val="28"/>
+          <w:lang w:val="en-US"/>
+        </w:rPr>
+      </w:pPr>
+      <w:r>
+        <w:rPr>
+          <w:b/>
+          <w:bCs/>
+          <w:sz w:val="28"/>
+          <w:szCs w:val="28"/>
+        </w:rPr>
+        <w:t>Решение</w:t>
       </w:r>
     </w:p>
     <w:p>
@@ -2013,7 +2289,49 @@
           <w:szCs w:val="24"/>
           <w:lang w:val="en-US"/>
         </w:rPr>
-        <w:t xml:space="preserve">      (- x 1)</w:t>
+        <w:t>(</w:t>
+      </w:r>
+      <w:proofErr w:type="spellStart"/>
+      <w:proofErr w:type="gramStart"/>
+      <w:r>
+        <w:rPr>
+          <w:rFonts w:ascii="Courier New" w:hAnsi="Courier New" w:cs="Courier New"/>
+          <w:sz w:val="24"/>
+          <w:szCs w:val="24"/>
+          <w:lang w:val="en-US"/>
+        </w:rPr>
+        <w:t>defun</w:t>
+      </w:r>
+      <w:proofErr w:type="spellEnd"/>
+      <w:proofErr w:type="gramEnd"/>
+      <w:r>
+        <w:rPr>
+          <w:rFonts w:ascii="Courier New" w:hAnsi="Courier New" w:cs="Courier New"/>
+          <w:sz w:val="24"/>
+          <w:szCs w:val="24"/>
+          <w:lang w:val="en-US"/>
+        </w:rPr>
+        <w:t xml:space="preserve"> </w:t>
+      </w:r>
+      <w:proofErr w:type="spellStart"/>
+      <w:r>
+        <w:rPr>
+          <w:rFonts w:ascii="Courier New" w:hAnsi="Courier New" w:cs="Courier New"/>
+          <w:sz w:val="24"/>
+          <w:szCs w:val="24"/>
+          <w:lang w:val="en-US"/>
+        </w:rPr>
+        <w:t>nums_to_list</w:t>
+      </w:r>
+      <w:proofErr w:type="spellEnd"/>
+      <w:r>
+        <w:rPr>
+          <w:rFonts w:ascii="Courier New" w:hAnsi="Courier New" w:cs="Courier New"/>
+          <w:sz w:val="24"/>
+          <w:szCs w:val="24"/>
+          <w:lang w:val="en-US"/>
+        </w:rPr>
+        <w:t xml:space="preserve"> (a b)</w:t>
       </w:r>
     </w:p>
     <w:p>
@@ -2039,123 +2357,27 @@
           <w:szCs w:val="24"/>
           <w:lang w:val="en-US"/>
         </w:rPr>
-        <w:t xml:space="preserve">      (+ x 1)))</w:t>
-      </w:r>
-    </w:p>
-    <w:p>
-      <w:pPr>
-        <w:spacing w:line="360" w:lineRule="auto"/>
-        <w:rPr>
-          <w:b/>
-          <w:bCs/>
-          <w:sz w:val="28"/>
-          <w:szCs w:val="28"/>
-          <w:lang w:val="en-US"/>
-        </w:rPr>
-      </w:pPr>
-    </w:p>
-    <w:p>
-      <w:pPr>
-        <w:spacing w:line="360" w:lineRule="auto"/>
-        <w:rPr>
-          <w:b/>
-          <w:bCs/>
-          <w:sz w:val="28"/>
-          <w:szCs w:val="28"/>
-          <w:lang w:val="en-US"/>
-        </w:rPr>
-      </w:pPr>
-    </w:p>
-    <w:p>
-      <w:pPr>
-        <w:pStyle w:val="2"/>
-        <w:spacing w:line="360" w:lineRule="auto"/>
-        <w:ind w:firstLine="709"/>
-        <w:rPr>
-          <w:rFonts w:ascii="Times New Roman" w:hAnsi="Times New Roman" w:cs="Times New Roman"/>
-          <w:b/>
-          <w:bCs/>
-          <w:color w:val="auto"/>
-          <w:sz w:val="32"/>
-          <w:szCs w:val="32"/>
-        </w:rPr>
-      </w:pPr>
-      <w:r>
-        <w:rPr>
-          <w:rFonts w:ascii="Times New Roman" w:hAnsi="Times New Roman" w:cs="Times New Roman"/>
-          <w:b/>
-          <w:bCs/>
-          <w:color w:val="auto"/>
-          <w:sz w:val="32"/>
-          <w:szCs w:val="32"/>
-        </w:rPr>
-        <w:t xml:space="preserve">Задание </w:t>
-      </w:r>
-      <w:r>
-        <w:rPr>
-          <w:rFonts w:ascii="Times New Roman" w:hAnsi="Times New Roman" w:cs="Times New Roman"/>
-          <w:b/>
-          <w:bCs/>
-          <w:color w:val="auto"/>
-          <w:sz w:val="32"/>
-          <w:szCs w:val="32"/>
-        </w:rPr>
-        <w:t>3</w:t>
-      </w:r>
-    </w:p>
-    <w:p>
-      <w:pPr>
-        <w:spacing w:line="360" w:lineRule="auto"/>
-        <w:ind w:firstLine="709"/>
-        <w:rPr>
-          <w:sz w:val="28"/>
-          <w:szCs w:val="28"/>
-        </w:rPr>
-      </w:pPr>
-      <w:r>
-        <w:rPr>
-          <w:sz w:val="28"/>
-          <w:szCs w:val="28"/>
-        </w:rPr>
-        <w:t>Написать функцию, которая принимает два числа и возвращает</w:t>
-      </w:r>
-    </w:p>
-    <w:p>
-      <w:pPr>
-        <w:spacing w:line="360" w:lineRule="auto"/>
-        <w:rPr>
-          <w:sz w:val="28"/>
-          <w:szCs w:val="28"/>
-        </w:rPr>
-      </w:pPr>
-      <w:r>
-        <w:rPr>
-          <w:sz w:val="28"/>
-          <w:szCs w:val="28"/>
-        </w:rPr>
-        <w:t>список из этих чисел, расположенный по возрастанию.</w:t>
-      </w:r>
-    </w:p>
-    <w:p>
-      <w:pPr>
-        <w:pStyle w:val="a5"/>
-        <w:spacing w:line="360" w:lineRule="auto"/>
-        <w:rPr>
-          <w:b/>
-          <w:bCs/>
-          <w:sz w:val="28"/>
-          <w:szCs w:val="28"/>
-          <w:lang w:val="en-US"/>
-        </w:rPr>
-      </w:pPr>
-      <w:r>
-        <w:rPr>
-          <w:b/>
-          <w:bCs/>
-          <w:sz w:val="28"/>
-          <w:szCs w:val="28"/>
-        </w:rPr>
-        <w:t>Решение</w:t>
+        <w:t xml:space="preserve">  (</w:t>
+      </w:r>
+      <w:proofErr w:type="gramStart"/>
+      <w:r>
+        <w:rPr>
+          <w:rFonts w:ascii="Courier New" w:hAnsi="Courier New" w:cs="Courier New"/>
+          <w:sz w:val="24"/>
+          <w:szCs w:val="24"/>
+          <w:lang w:val="en-US"/>
+        </w:rPr>
+        <w:t>if</w:t>
+      </w:r>
+      <w:proofErr w:type="gramEnd"/>
+      <w:r>
+        <w:rPr>
+          <w:rFonts w:ascii="Courier New" w:hAnsi="Courier New" w:cs="Courier New"/>
+          <w:sz w:val="24"/>
+          <w:szCs w:val="24"/>
+          <w:lang w:val="en-US"/>
+        </w:rPr>
+        <w:t xml:space="preserve"> (&lt; a b)</w:t>
       </w:r>
     </w:p>
     <w:p>
@@ -2181,7 +2403,27 @@
           <w:szCs w:val="24"/>
           <w:lang w:val="en-US"/>
         </w:rPr>
-        <w:t>(defun nums_to_list (a b)</w:t>
+        <w:t xml:space="preserve">      (</w:t>
+      </w:r>
+      <w:proofErr w:type="gramStart"/>
+      <w:r>
+        <w:rPr>
+          <w:rFonts w:ascii="Courier New" w:hAnsi="Courier New" w:cs="Courier New"/>
+          <w:sz w:val="24"/>
+          <w:szCs w:val="24"/>
+          <w:lang w:val="en-US"/>
+        </w:rPr>
+        <w:t>list</w:t>
+      </w:r>
+      <w:proofErr w:type="gramEnd"/>
+      <w:r>
+        <w:rPr>
+          <w:rFonts w:ascii="Courier New" w:hAnsi="Courier New" w:cs="Courier New"/>
+          <w:sz w:val="24"/>
+          <w:szCs w:val="24"/>
+          <w:lang w:val="en-US"/>
+        </w:rPr>
+        <w:t xml:space="preserve"> a b)</w:t>
       </w:r>
     </w:p>
     <w:p>
@@ -2197,17 +2439,183 @@
           <w:rFonts w:ascii="Courier New" w:hAnsi="Courier New" w:cs="Courier New"/>
           <w:sz w:val="24"/>
           <w:szCs w:val="24"/>
-          <w:lang w:val="en-US"/>
-        </w:rPr>
-      </w:pPr>
-      <w:r>
-        <w:rPr>
-          <w:rFonts w:ascii="Courier New" w:hAnsi="Courier New" w:cs="Courier New"/>
-          <w:sz w:val="24"/>
-          <w:szCs w:val="24"/>
-          <w:lang w:val="en-US"/>
-        </w:rPr>
-        <w:t xml:space="preserve">  (if (&lt; a b)</w:t>
+        </w:rPr>
+      </w:pPr>
+      <w:r>
+        <w:rPr>
+          <w:rFonts w:ascii="Courier New" w:hAnsi="Courier New" w:cs="Courier New"/>
+          <w:sz w:val="24"/>
+          <w:szCs w:val="24"/>
+          <w:lang w:val="en-US"/>
+        </w:rPr>
+        <w:t xml:space="preserve">      </w:t>
+      </w:r>
+      <w:r>
+        <w:rPr>
+          <w:rFonts w:ascii="Courier New" w:hAnsi="Courier New" w:cs="Courier New"/>
+          <w:sz w:val="24"/>
+          <w:szCs w:val="24"/>
+        </w:rPr>
+        <w:t>(</w:t>
+      </w:r>
+      <w:r>
+        <w:rPr>
+          <w:rFonts w:ascii="Courier New" w:hAnsi="Courier New" w:cs="Courier New"/>
+          <w:sz w:val="24"/>
+          <w:szCs w:val="24"/>
+          <w:lang w:val="en-US"/>
+        </w:rPr>
+        <w:t>list</w:t>
+      </w:r>
+      <w:r>
+        <w:rPr>
+          <w:rFonts w:ascii="Courier New" w:hAnsi="Courier New" w:cs="Courier New"/>
+          <w:sz w:val="24"/>
+          <w:szCs w:val="24"/>
+        </w:rPr>
+        <w:t xml:space="preserve"> </w:t>
+      </w:r>
+      <w:proofErr w:type="spellStart"/>
+      <w:r>
+        <w:rPr>
+          <w:rFonts w:ascii="Courier New" w:hAnsi="Courier New" w:cs="Courier New"/>
+          <w:sz w:val="24"/>
+          <w:szCs w:val="24"/>
+          <w:lang w:val="en-US"/>
+        </w:rPr>
+        <w:t>b</w:t>
+      </w:r>
+      <w:proofErr w:type="spellEnd"/>
+      <w:r>
+        <w:rPr>
+          <w:rFonts w:ascii="Courier New" w:hAnsi="Courier New" w:cs="Courier New"/>
+          <w:sz w:val="24"/>
+          <w:szCs w:val="24"/>
+        </w:rPr>
+        <w:t xml:space="preserve"> </w:t>
+      </w:r>
+      <w:r>
+        <w:rPr>
+          <w:rFonts w:ascii="Courier New" w:hAnsi="Courier New" w:cs="Courier New"/>
+          <w:sz w:val="24"/>
+          <w:szCs w:val="24"/>
+          <w:lang w:val="en-US"/>
+        </w:rPr>
+        <w:t>a</w:t>
+      </w:r>
+      <w:r>
+        <w:rPr>
+          <w:rFonts w:ascii="Courier New" w:hAnsi="Courier New" w:cs="Courier New"/>
+          <w:sz w:val="24"/>
+          <w:szCs w:val="24"/>
+        </w:rPr>
+        <w:t>)))</w:t>
+      </w:r>
+    </w:p>
+    <w:p>
+      <w:pPr>
+        <w:rPr>
+          <w:sz w:val="28"/>
+          <w:szCs w:val="28"/>
+        </w:rPr>
+      </w:pPr>
+    </w:p>
+    <w:p>
+      <w:pPr>
+        <w:rPr>
+          <w:sz w:val="28"/>
+          <w:szCs w:val="28"/>
+        </w:rPr>
+      </w:pPr>
+    </w:p>
+    <w:p>
+      <w:pPr>
+        <w:rPr>
+          <w:sz w:val="28"/>
+          <w:szCs w:val="28"/>
+        </w:rPr>
+      </w:pPr>
+    </w:p>
+    <w:p>
+      <w:pPr>
+        <w:rPr>
+          <w:sz w:val="28"/>
+          <w:szCs w:val="28"/>
+        </w:rPr>
+      </w:pPr>
+    </w:p>
+    <w:p>
+      <w:pPr>
+        <w:rPr>
+          <w:sz w:val="28"/>
+          <w:szCs w:val="28"/>
+        </w:rPr>
+      </w:pPr>
+    </w:p>
+    <w:p>
+      <w:pPr>
+        <w:pStyle w:val="2"/>
+        <w:spacing w:line="360" w:lineRule="auto"/>
+        <w:ind w:firstLine="709"/>
+        <w:rPr>
+          <w:rFonts w:ascii="Times New Roman" w:hAnsi="Times New Roman" w:cs="Times New Roman"/>
+          <w:b/>
+          <w:bCs/>
+          <w:color w:val="auto"/>
+          <w:sz w:val="32"/>
+          <w:szCs w:val="32"/>
+        </w:rPr>
+      </w:pPr>
+      <w:r>
+        <w:rPr>
+          <w:rFonts w:ascii="Times New Roman" w:hAnsi="Times New Roman" w:cs="Times New Roman"/>
+          <w:b/>
+          <w:bCs/>
+          <w:color w:val="auto"/>
+          <w:sz w:val="32"/>
+          <w:szCs w:val="32"/>
+        </w:rPr>
+        <w:lastRenderedPageBreak/>
+        <w:t>Задание 4</w:t>
+      </w:r>
+    </w:p>
+    <w:p>
+      <w:pPr>
+        <w:spacing w:line="360" w:lineRule="auto"/>
+        <w:ind w:firstLine="709"/>
+        <w:rPr>
+          <w:sz w:val="28"/>
+          <w:szCs w:val="28"/>
+        </w:rPr>
+      </w:pPr>
+      <w:r>
+        <w:rPr>
+          <w:sz w:val="28"/>
+          <w:szCs w:val="28"/>
+        </w:rPr>
+        <w:t>Написать функцию, которая принимает три числа и возвращает Т только тогда, когда первое число расположено между вторым и третьим.</w:t>
+      </w:r>
+    </w:p>
+    <w:p>
+      <w:pPr>
+        <w:pStyle w:val="a5"/>
+        <w:spacing w:line="360" w:lineRule="auto"/>
+        <w:rPr>
+          <w:b/>
+          <w:bCs/>
+          <w:sz w:val="28"/>
+          <w:szCs w:val="28"/>
+          <w:lang w:val="en-US"/>
+        </w:rPr>
+      </w:pPr>
+      <w:r>
+        <w:rPr>
+          <w:b/>
+          <w:bCs/>
+          <w:sz w:val="28"/>
+          <w:szCs w:val="28"/>
+        </w:rPr>
+        <w:t>Решение</w:t>
       </w:r>
     </w:p>
     <w:p>
@@ -2233,7 +2641,49 @@
           <w:szCs w:val="24"/>
           <w:lang w:val="en-US"/>
         </w:rPr>
-        <w:t xml:space="preserve">      (list a b)</w:t>
+        <w:t>(</w:t>
+      </w:r>
+      <w:proofErr w:type="spellStart"/>
+      <w:proofErr w:type="gramStart"/>
+      <w:r>
+        <w:rPr>
+          <w:rFonts w:ascii="Courier New" w:hAnsi="Courier New" w:cs="Courier New"/>
+          <w:sz w:val="24"/>
+          <w:szCs w:val="24"/>
+          <w:lang w:val="en-US"/>
+        </w:rPr>
+        <w:t>defun</w:t>
+      </w:r>
+      <w:proofErr w:type="spellEnd"/>
+      <w:proofErr w:type="gramEnd"/>
+      <w:r>
+        <w:rPr>
+          <w:rFonts w:ascii="Courier New" w:hAnsi="Courier New" w:cs="Courier New"/>
+          <w:sz w:val="24"/>
+          <w:szCs w:val="24"/>
+          <w:lang w:val="en-US"/>
+        </w:rPr>
+        <w:t xml:space="preserve"> </w:t>
+      </w:r>
+      <w:proofErr w:type="spellStart"/>
+      <w:r>
+        <w:rPr>
+          <w:rFonts w:ascii="Courier New" w:hAnsi="Courier New" w:cs="Courier New"/>
+          <w:sz w:val="24"/>
+          <w:szCs w:val="24"/>
+          <w:lang w:val="en-US"/>
+        </w:rPr>
+        <w:t>first_between_two</w:t>
+      </w:r>
+      <w:proofErr w:type="spellEnd"/>
+      <w:r>
+        <w:rPr>
+          <w:rFonts w:ascii="Courier New" w:hAnsi="Courier New" w:cs="Courier New"/>
+          <w:sz w:val="24"/>
+          <w:szCs w:val="24"/>
+          <w:lang w:val="en-US"/>
+        </w:rPr>
+        <w:t xml:space="preserve"> (a b c)</w:t>
       </w:r>
     </w:p>
     <w:p>
@@ -2259,38 +2709,46 @@
           <w:szCs w:val="24"/>
           <w:lang w:val="en-US"/>
         </w:rPr>
-        <w:t xml:space="preserve">      (list b a)))</w:t>
-      </w:r>
-    </w:p>
-    <w:p>
-      <w:pPr>
-        <w:rPr>
-          <w:sz w:val="28"/>
-          <w:szCs w:val="28"/>
-        </w:rPr>
-      </w:pPr>
-    </w:p>
-    <w:p>
-      <w:pPr>
-        <w:rPr>
-          <w:sz w:val="28"/>
-          <w:szCs w:val="28"/>
-        </w:rPr>
-      </w:pPr>
-    </w:p>
-    <w:p>
-      <w:pPr>
-        <w:rPr>
-          <w:sz w:val="28"/>
-          <w:szCs w:val="28"/>
-        </w:rPr>
-      </w:pPr>
-    </w:p>
-    <w:p>
-      <w:pPr>
-        <w:rPr>
-          <w:sz w:val="28"/>
-          <w:szCs w:val="28"/>
+        <w:t xml:space="preserve">  (</w:t>
+      </w:r>
+      <w:proofErr w:type="gramStart"/>
+      <w:r>
+        <w:rPr>
+          <w:rFonts w:ascii="Courier New" w:hAnsi="Courier New" w:cs="Courier New"/>
+          <w:sz w:val="24"/>
+          <w:szCs w:val="24"/>
+          <w:lang w:val="en-US"/>
+        </w:rPr>
+        <w:t>or</w:t>
+      </w:r>
+      <w:proofErr w:type="gramEnd"/>
+      <w:r>
+        <w:rPr>
+          <w:rFonts w:ascii="Courier New" w:hAnsi="Courier New" w:cs="Courier New"/>
+          <w:sz w:val="24"/>
+          <w:szCs w:val="24"/>
+          <w:lang w:val="en-US"/>
+        </w:rPr>
+        <w:t xml:space="preserve"> (&gt; b a c) (&gt; c a b)))</w:t>
+      </w:r>
+    </w:p>
+    <w:p>
+      <w:pPr>
+        <w:spacing w:line="360" w:lineRule="auto"/>
+        <w:rPr>
+          <w:sz w:val="28"/>
+          <w:szCs w:val="28"/>
+          <w:lang w:val="en-US"/>
+        </w:rPr>
+      </w:pPr>
+    </w:p>
+    <w:p>
+      <w:pPr>
+        <w:spacing w:line="360" w:lineRule="auto"/>
+        <w:rPr>
+          <w:sz w:val="28"/>
+          <w:szCs w:val="28"/>
+          <w:lang w:val="en-US"/>
         </w:rPr>
       </w:pPr>
     </w:p>
@@ -2317,39 +2775,439 @@
           <w:sz w:val="32"/>
           <w:szCs w:val="32"/>
         </w:rPr>
-        <w:lastRenderedPageBreak/>
-        <w:t>Задание 4</w:t>
-      </w:r>
-    </w:p>
-    <w:p>
-      <w:pPr>
+        <w:t>Задание</w:t>
+      </w:r>
+      <w:r>
+        <w:rPr>
+          <w:rFonts w:ascii="Times New Roman" w:hAnsi="Times New Roman" w:cs="Times New Roman"/>
+          <w:b/>
+          <w:bCs/>
+          <w:color w:val="auto"/>
+          <w:sz w:val="32"/>
+          <w:szCs w:val="32"/>
+        </w:rPr>
+        <w:t xml:space="preserve"> 5</w:t>
+      </w:r>
+    </w:p>
+    <w:p>
+      <w:pPr>
+        <w:pStyle w:val="a5"/>
+        <w:spacing w:line="360" w:lineRule="auto"/>
+        <w:rPr>
+          <w:sz w:val="28"/>
+          <w:szCs w:val="28"/>
+        </w:rPr>
+      </w:pPr>
+      <w:r>
+        <w:rPr>
+          <w:sz w:val="28"/>
+          <w:szCs w:val="28"/>
+        </w:rPr>
+        <w:t>Каков результат вычисления следующих выражений?</w:t>
+      </w:r>
+    </w:p>
+    <w:p>
+      <w:pPr>
+        <w:pStyle w:val="a5"/>
+        <w:numPr>
+          <w:ilvl w:val="0"/>
+          <w:numId w:val="10"/>
+        </w:numPr>
+        <w:spacing w:line="360" w:lineRule="auto"/>
+        <w:rPr>
+          <w:sz w:val="28"/>
+          <w:szCs w:val="28"/>
+          <w:lang w:val="en-US"/>
+        </w:rPr>
+      </w:pPr>
+      <w:r>
+        <w:rPr>
+          <w:sz w:val="28"/>
+          <w:szCs w:val="28"/>
+          <w:lang w:val="en-US"/>
+        </w:rPr>
+        <w:t>(and 'fee 'fie 'foe)</w:t>
+      </w:r>
+      <w:r>
+        <w:rPr>
+          <w:sz w:val="28"/>
+          <w:szCs w:val="28"/>
+          <w:lang w:val="en-US"/>
+        </w:rPr>
+        <w:t xml:space="preserve"> -&gt; FOE</w:t>
+      </w:r>
+    </w:p>
+    <w:p>
+      <w:pPr>
+        <w:pStyle w:val="a5"/>
+        <w:numPr>
+          <w:ilvl w:val="0"/>
+          <w:numId w:val="10"/>
+        </w:numPr>
+        <w:spacing w:line="360" w:lineRule="auto"/>
+        <w:rPr>
+          <w:sz w:val="28"/>
+          <w:szCs w:val="28"/>
+          <w:lang w:val="en-US"/>
+        </w:rPr>
+      </w:pPr>
+      <w:r>
+        <w:rPr>
+          <w:sz w:val="28"/>
+          <w:szCs w:val="28"/>
+          <w:lang w:val="en-US"/>
+        </w:rPr>
+        <w:t>(</w:t>
+      </w:r>
+      <w:proofErr w:type="gramStart"/>
+      <w:r>
+        <w:rPr>
+          <w:sz w:val="28"/>
+          <w:szCs w:val="28"/>
+          <w:lang w:val="en-US"/>
+        </w:rPr>
+        <w:t>or</w:t>
+      </w:r>
+      <w:proofErr w:type="gramEnd"/>
+      <w:r>
+        <w:rPr>
+          <w:sz w:val="28"/>
+          <w:szCs w:val="28"/>
+          <w:lang w:val="en-US"/>
+        </w:rPr>
+        <w:t xml:space="preserve"> nil 'fie 'foe)</w:t>
+      </w:r>
+      <w:r>
+        <w:rPr>
+          <w:sz w:val="28"/>
+          <w:szCs w:val="28"/>
+          <w:lang w:val="en-US"/>
+        </w:rPr>
+        <w:t xml:space="preserve"> -&gt; FIE</w:t>
+      </w:r>
+    </w:p>
+    <w:p>
+      <w:pPr>
+        <w:pStyle w:val="a5"/>
+        <w:numPr>
+          <w:ilvl w:val="0"/>
+          <w:numId w:val="10"/>
+        </w:numPr>
+        <w:spacing w:line="360" w:lineRule="auto"/>
+        <w:rPr>
+          <w:sz w:val="28"/>
+          <w:szCs w:val="28"/>
+          <w:lang w:val="en-US"/>
+        </w:rPr>
+      </w:pPr>
+      <w:r>
+        <w:rPr>
+          <w:sz w:val="28"/>
+          <w:szCs w:val="28"/>
+          <w:lang w:val="en-US"/>
+        </w:rPr>
+        <w:t>(</w:t>
+      </w:r>
+      <w:proofErr w:type="gramStart"/>
+      <w:r>
+        <w:rPr>
+          <w:sz w:val="28"/>
+          <w:szCs w:val="28"/>
+          <w:lang w:val="en-US"/>
+        </w:rPr>
+        <w:t>and</w:t>
+      </w:r>
+      <w:proofErr w:type="gramEnd"/>
+      <w:r>
+        <w:rPr>
+          <w:sz w:val="28"/>
+          <w:szCs w:val="28"/>
+          <w:lang w:val="en-US"/>
+        </w:rPr>
+        <w:t xml:space="preserve"> (equal '</w:t>
+      </w:r>
+      <w:proofErr w:type="spellStart"/>
+      <w:r>
+        <w:rPr>
+          <w:sz w:val="28"/>
+          <w:szCs w:val="28"/>
+          <w:lang w:val="en-US"/>
+        </w:rPr>
+        <w:t>abc</w:t>
+      </w:r>
+      <w:proofErr w:type="spellEnd"/>
+      <w:r>
+        <w:rPr>
+          <w:sz w:val="28"/>
+          <w:szCs w:val="28"/>
+          <w:lang w:val="en-US"/>
+        </w:rPr>
+        <w:t xml:space="preserve"> '</w:t>
+      </w:r>
+      <w:proofErr w:type="spellStart"/>
+      <w:r>
+        <w:rPr>
+          <w:sz w:val="28"/>
+          <w:szCs w:val="28"/>
+          <w:lang w:val="en-US"/>
+        </w:rPr>
+        <w:t>abc</w:t>
+      </w:r>
+      <w:proofErr w:type="spellEnd"/>
+      <w:r>
+        <w:rPr>
+          <w:sz w:val="28"/>
+          <w:szCs w:val="28"/>
+          <w:lang w:val="en-US"/>
+        </w:rPr>
+        <w:t>) 'yes)</w:t>
+      </w:r>
+      <w:r>
+        <w:rPr>
+          <w:sz w:val="28"/>
+          <w:szCs w:val="28"/>
+          <w:lang w:val="en-US"/>
+        </w:rPr>
+        <w:t xml:space="preserve"> -&gt; YES</w:t>
+      </w:r>
+    </w:p>
+    <w:p>
+      <w:pPr>
+        <w:pStyle w:val="a5"/>
+        <w:numPr>
+          <w:ilvl w:val="0"/>
+          <w:numId w:val="10"/>
+        </w:numPr>
+        <w:spacing w:line="360" w:lineRule="auto"/>
+        <w:rPr>
+          <w:sz w:val="28"/>
+          <w:szCs w:val="28"/>
+          <w:lang w:val="en-US"/>
+        </w:rPr>
+      </w:pPr>
+      <w:r>
+        <w:rPr>
+          <w:sz w:val="28"/>
+          <w:szCs w:val="28"/>
+          <w:lang w:val="en-US"/>
+        </w:rPr>
+        <w:t>(or 'fee 'fie 'foe)</w:t>
+      </w:r>
+      <w:r>
+        <w:rPr>
+          <w:sz w:val="28"/>
+          <w:szCs w:val="28"/>
+          <w:lang w:val="en-US"/>
+        </w:rPr>
+        <w:t xml:space="preserve"> -&gt; FEE</w:t>
+      </w:r>
+    </w:p>
+    <w:p>
+      <w:pPr>
+        <w:pStyle w:val="a5"/>
+        <w:numPr>
+          <w:ilvl w:val="0"/>
+          <w:numId w:val="10"/>
+        </w:numPr>
+        <w:spacing w:line="360" w:lineRule="auto"/>
+        <w:rPr>
+          <w:sz w:val="28"/>
+          <w:szCs w:val="28"/>
+          <w:lang w:val="en-US"/>
+        </w:rPr>
+      </w:pPr>
+      <w:r>
+        <w:rPr>
+          <w:sz w:val="28"/>
+          <w:szCs w:val="28"/>
+          <w:lang w:val="en-US"/>
+        </w:rPr>
+        <w:t>(</w:t>
+      </w:r>
+      <w:proofErr w:type="gramStart"/>
+      <w:r>
+        <w:rPr>
+          <w:sz w:val="28"/>
+          <w:szCs w:val="28"/>
+          <w:lang w:val="en-US"/>
+        </w:rPr>
+        <w:t>and</w:t>
+      </w:r>
+      <w:proofErr w:type="gramEnd"/>
+      <w:r>
+        <w:rPr>
+          <w:sz w:val="28"/>
+          <w:szCs w:val="28"/>
+          <w:lang w:val="en-US"/>
+        </w:rPr>
+        <w:t xml:space="preserve"> nil 'fie 'foe)</w:t>
+      </w:r>
+      <w:r>
+        <w:rPr>
+          <w:sz w:val="28"/>
+          <w:szCs w:val="28"/>
+          <w:lang w:val="en-US"/>
+        </w:rPr>
+        <w:t xml:space="preserve"> -&gt; NIL</w:t>
+      </w:r>
+    </w:p>
+    <w:p>
+      <w:pPr>
+        <w:pStyle w:val="a5"/>
+        <w:numPr>
+          <w:ilvl w:val="0"/>
+          <w:numId w:val="10"/>
+        </w:numPr>
+        <w:spacing w:line="360" w:lineRule="auto"/>
+        <w:rPr>
+          <w:sz w:val="28"/>
+          <w:szCs w:val="28"/>
+          <w:lang w:val="en-US"/>
+        </w:rPr>
+      </w:pPr>
+      <w:r>
+        <w:rPr>
+          <w:sz w:val="28"/>
+          <w:szCs w:val="28"/>
+          <w:lang w:val="en-US"/>
+        </w:rPr>
+        <w:t>(</w:t>
+      </w:r>
+      <w:proofErr w:type="gramStart"/>
+      <w:r>
+        <w:rPr>
+          <w:sz w:val="28"/>
+          <w:szCs w:val="28"/>
+          <w:lang w:val="en-US"/>
+        </w:rPr>
+        <w:t>or</w:t>
+      </w:r>
+      <w:proofErr w:type="gramEnd"/>
+      <w:r>
+        <w:rPr>
+          <w:sz w:val="28"/>
+          <w:szCs w:val="28"/>
+          <w:lang w:val="en-US"/>
+        </w:rPr>
+        <w:t xml:space="preserve"> (equal '</w:t>
+      </w:r>
+      <w:proofErr w:type="spellStart"/>
+      <w:r>
+        <w:rPr>
+          <w:sz w:val="28"/>
+          <w:szCs w:val="28"/>
+          <w:lang w:val="en-US"/>
+        </w:rPr>
+        <w:t>abc</w:t>
+      </w:r>
+      <w:proofErr w:type="spellEnd"/>
+      <w:r>
+        <w:rPr>
+          <w:sz w:val="28"/>
+          <w:szCs w:val="28"/>
+          <w:lang w:val="en-US"/>
+        </w:rPr>
+        <w:t xml:space="preserve"> '</w:t>
+      </w:r>
+      <w:proofErr w:type="spellStart"/>
+      <w:r>
+        <w:rPr>
+          <w:sz w:val="28"/>
+          <w:szCs w:val="28"/>
+          <w:lang w:val="en-US"/>
+        </w:rPr>
+        <w:t>abc</w:t>
+      </w:r>
+      <w:proofErr w:type="spellEnd"/>
+      <w:r>
+        <w:rPr>
+          <w:sz w:val="28"/>
+          <w:szCs w:val="28"/>
+          <w:lang w:val="en-US"/>
+        </w:rPr>
+        <w:t>) 'yes)</w:t>
+      </w:r>
+      <w:r>
+        <w:rPr>
+          <w:sz w:val="28"/>
+          <w:szCs w:val="28"/>
+          <w:lang w:val="en-US"/>
+        </w:rPr>
+        <w:t xml:space="preserve"> -&gt; T</w:t>
+      </w:r>
+    </w:p>
+    <w:p>
+      <w:pPr>
+        <w:spacing w:line="360" w:lineRule="auto"/>
+        <w:rPr>
+          <w:sz w:val="28"/>
+          <w:szCs w:val="28"/>
+          <w:lang w:val="en-US"/>
+        </w:rPr>
+      </w:pPr>
+    </w:p>
+    <w:p>
+      <w:pPr>
+        <w:spacing w:line="360" w:lineRule="auto"/>
+        <w:rPr>
+          <w:sz w:val="28"/>
+          <w:szCs w:val="28"/>
+          <w:lang w:val="en-US"/>
+        </w:rPr>
+      </w:pPr>
+    </w:p>
+    <w:p>
+      <w:pPr>
+        <w:pStyle w:val="2"/>
         <w:spacing w:line="360" w:lineRule="auto"/>
         <w:ind w:firstLine="709"/>
         <w:rPr>
-          <w:sz w:val="28"/>
-          <w:szCs w:val="28"/>
-        </w:rPr>
-      </w:pPr>
-      <w:r>
-        <w:rPr>
-          <w:sz w:val="28"/>
-          <w:szCs w:val="28"/>
-        </w:rPr>
-        <w:t>Написать функцию, которая принимает три числа и возвращает Т только</w:t>
-      </w:r>
-      <w:r>
-        <w:rPr>
-          <w:sz w:val="28"/>
-          <w:szCs w:val="28"/>
-        </w:rPr>
-        <w:t xml:space="preserve"> </w:t>
-      </w:r>
-      <w:r>
-        <w:rPr>
-          <w:sz w:val="28"/>
-          <w:szCs w:val="28"/>
-        </w:rPr>
-        <w:t>тогда, когда первое число расположено между вторым и третьим.</w:t>
+          <w:rFonts w:ascii="Times New Roman" w:hAnsi="Times New Roman" w:cs="Times New Roman"/>
+          <w:b/>
+          <w:bCs/>
+          <w:color w:val="auto"/>
+          <w:sz w:val="32"/>
+          <w:szCs w:val="32"/>
+        </w:rPr>
+      </w:pPr>
+      <w:r>
+        <w:rPr>
+          <w:rFonts w:ascii="Times New Roman" w:hAnsi="Times New Roman" w:cs="Times New Roman"/>
+          <w:b/>
+          <w:bCs/>
+          <w:color w:val="auto"/>
+          <w:sz w:val="32"/>
+          <w:szCs w:val="32"/>
+        </w:rPr>
+        <w:t xml:space="preserve">Задание </w:t>
+      </w:r>
+      <w:r>
+        <w:rPr>
+          <w:rFonts w:ascii="Times New Roman" w:hAnsi="Times New Roman" w:cs="Times New Roman"/>
+          <w:b/>
+          <w:bCs/>
+          <w:color w:val="auto"/>
+          <w:sz w:val="32"/>
+          <w:szCs w:val="32"/>
+        </w:rPr>
+        <w:t>6</w:t>
+      </w:r>
+    </w:p>
+    <w:p>
+      <w:pPr>
+        <w:spacing w:line="360" w:lineRule="auto"/>
+        <w:ind w:firstLine="709"/>
+        <w:rPr>
+          <w:sz w:val="28"/>
+          <w:szCs w:val="28"/>
+        </w:rPr>
+      </w:pPr>
+      <w:r>
+        <w:rPr>
+          <w:sz w:val="28"/>
+          <w:szCs w:val="28"/>
+        </w:rPr>
+        <w:t>Написать предикат, который принимает два числа-аргумента и возвращает Т, если первое число не меньше второго.</w:t>
       </w:r>
     </w:p>
     <w:p>
@@ -2397,7 +3255,49 @@
           <w:szCs w:val="24"/>
           <w:lang w:val="en-US"/>
         </w:rPr>
-        <w:t>(defun first_between_two (a b c)</w:t>
+        <w:t>(</w:t>
+      </w:r>
+      <w:proofErr w:type="spellStart"/>
+      <w:proofErr w:type="gramStart"/>
+      <w:r>
+        <w:rPr>
+          <w:rFonts w:ascii="Courier New" w:hAnsi="Courier New" w:cs="Courier New"/>
+          <w:sz w:val="24"/>
+          <w:szCs w:val="24"/>
+          <w:lang w:val="en-US"/>
+        </w:rPr>
+        <w:t>defun</w:t>
+      </w:r>
+      <w:proofErr w:type="spellEnd"/>
+      <w:proofErr w:type="gramEnd"/>
+      <w:r>
+        <w:rPr>
+          <w:rFonts w:ascii="Courier New" w:hAnsi="Courier New" w:cs="Courier New"/>
+          <w:sz w:val="24"/>
+          <w:szCs w:val="24"/>
+          <w:lang w:val="en-US"/>
+        </w:rPr>
+        <w:t xml:space="preserve"> </w:t>
+      </w:r>
+      <w:proofErr w:type="spellStart"/>
+      <w:r>
+        <w:rPr>
+          <w:rFonts w:ascii="Courier New" w:hAnsi="Courier New" w:cs="Courier New"/>
+          <w:sz w:val="24"/>
+          <w:szCs w:val="24"/>
+          <w:lang w:val="en-US"/>
+        </w:rPr>
+        <w:t>more_or_equal</w:t>
+      </w:r>
+      <w:proofErr w:type="spellEnd"/>
+      <w:r>
+        <w:rPr>
+          <w:rFonts w:ascii="Courier New" w:hAnsi="Courier New" w:cs="Courier New"/>
+          <w:sz w:val="24"/>
+          <w:szCs w:val="24"/>
+          <w:lang w:val="en-US"/>
+        </w:rPr>
+        <w:t xml:space="preserve"> (a b)</w:t>
       </w:r>
     </w:p>
     <w:p>
@@ -2423,7 +3323,114 @@
           <w:szCs w:val="24"/>
           <w:lang w:val="en-US"/>
         </w:rPr>
-        <w:t xml:space="preserve">  (or (and (&gt; a b) (&lt; a c))</w:t>
+        <w:t xml:space="preserve">  (&gt;= a b))</w:t>
+      </w:r>
+    </w:p>
+    <w:p>
+      <w:pPr>
+        <w:spacing w:line="360" w:lineRule="auto"/>
+        <w:rPr>
+          <w:sz w:val="28"/>
+          <w:szCs w:val="28"/>
+          <w:lang w:val="en-US"/>
+        </w:rPr>
+      </w:pPr>
+    </w:p>
+    <w:p>
+      <w:pPr>
+        <w:spacing w:line="360" w:lineRule="auto"/>
+        <w:rPr>
+          <w:sz w:val="28"/>
+          <w:szCs w:val="28"/>
+          <w:lang w:val="en-US"/>
+        </w:rPr>
+      </w:pPr>
+    </w:p>
+    <w:p>
+      <w:pPr>
+        <w:spacing w:line="360" w:lineRule="auto"/>
+        <w:rPr>
+          <w:sz w:val="28"/>
+          <w:szCs w:val="28"/>
+          <w:lang w:val="en-US"/>
+        </w:rPr>
+      </w:pPr>
+    </w:p>
+    <w:p>
+      <w:pPr>
+        <w:spacing w:line="360" w:lineRule="auto"/>
+        <w:rPr>
+          <w:sz w:val="28"/>
+          <w:szCs w:val="28"/>
+          <w:lang w:val="en-US"/>
+        </w:rPr>
+      </w:pPr>
+    </w:p>
+    <w:p>
+      <w:pPr>
+        <w:spacing w:line="360" w:lineRule="auto"/>
+        <w:rPr>
+          <w:sz w:val="28"/>
+          <w:szCs w:val="28"/>
+          <w:lang w:val="en-US"/>
+        </w:rPr>
+      </w:pPr>
+    </w:p>
+    <w:p>
+      <w:pPr>
+        <w:pStyle w:val="2"/>
+        <w:spacing w:line="360" w:lineRule="auto"/>
+        <w:ind w:firstLine="709"/>
+        <w:rPr>
+          <w:rFonts w:ascii="Times New Roman" w:hAnsi="Times New Roman" w:cs="Times New Roman"/>
+          <w:b/>
+          <w:bCs/>
+          <w:color w:val="auto"/>
+          <w:sz w:val="32"/>
+          <w:szCs w:val="32"/>
+          <w:lang w:val="en-US"/>
+        </w:rPr>
+      </w:pPr>
+      <w:r>
+        <w:rPr>
+          <w:rFonts w:ascii="Times New Roman" w:hAnsi="Times New Roman" w:cs="Times New Roman"/>
+          <w:b/>
+          <w:bCs/>
+          <w:color w:val="auto"/>
+          <w:sz w:val="32"/>
+          <w:szCs w:val="32"/>
+        </w:rPr>
+        <w:lastRenderedPageBreak/>
+        <w:t>Задание</w:t>
+      </w:r>
+      <w:r>
+        <w:rPr>
+          <w:rFonts w:ascii="Times New Roman" w:hAnsi="Times New Roman" w:cs="Times New Roman"/>
+          <w:b/>
+          <w:bCs/>
+          <w:color w:val="auto"/>
+          <w:sz w:val="32"/>
+          <w:szCs w:val="32"/>
+          <w:lang w:val="en-US"/>
+        </w:rPr>
+        <w:t xml:space="preserve"> 7</w:t>
+      </w:r>
+    </w:p>
+    <w:p>
+      <w:pPr>
+        <w:spacing w:line="360" w:lineRule="auto"/>
+        <w:ind w:firstLine="709"/>
+        <w:rPr>
+          <w:sz w:val="28"/>
+          <w:szCs w:val="28"/>
+        </w:rPr>
+      </w:pPr>
+      <w:r>
+        <w:rPr>
+          <w:sz w:val="28"/>
+          <w:szCs w:val="28"/>
+        </w:rPr>
+        <w:t>Какой из следующих двух вариантов предиката ошибочен и почему?</w:t>
       </w:r>
     </w:p>
     <w:p>
@@ -2449,377 +3456,29 @@
           <w:szCs w:val="24"/>
           <w:lang w:val="en-US"/>
         </w:rPr>
-        <w:t xml:space="preserve">      (and (&gt; a c) (&lt; a b))))</w:t>
-      </w:r>
-    </w:p>
-    <w:p>
-      <w:pPr>
-        <w:spacing w:line="360" w:lineRule="auto"/>
-        <w:rPr>
-          <w:sz w:val="28"/>
-          <w:szCs w:val="28"/>
-          <w:lang w:val="en-US"/>
-        </w:rPr>
-      </w:pPr>
-    </w:p>
-    <w:p>
-      <w:pPr>
-        <w:spacing w:line="360" w:lineRule="auto"/>
-        <w:rPr>
-          <w:sz w:val="28"/>
-          <w:szCs w:val="28"/>
-          <w:lang w:val="en-US"/>
-        </w:rPr>
-      </w:pPr>
-    </w:p>
-    <w:p>
-      <w:pPr>
-        <w:pStyle w:val="2"/>
-        <w:spacing w:line="360" w:lineRule="auto"/>
-        <w:ind w:firstLine="709"/>
-        <w:rPr>
-          <w:rFonts w:ascii="Times New Roman" w:hAnsi="Times New Roman" w:cs="Times New Roman"/>
-          <w:b/>
-          <w:bCs/>
-          <w:color w:val="auto"/>
-          <w:sz w:val="32"/>
-          <w:szCs w:val="32"/>
-          <w:lang w:val="en-US"/>
-        </w:rPr>
-      </w:pPr>
-      <w:r>
-        <w:rPr>
-          <w:rFonts w:ascii="Times New Roman" w:hAnsi="Times New Roman" w:cs="Times New Roman"/>
-          <w:b/>
-          <w:bCs/>
-          <w:color w:val="auto"/>
-          <w:sz w:val="32"/>
-          <w:szCs w:val="32"/>
-        </w:rPr>
-        <w:t>Задание</w:t>
-      </w:r>
-      <w:r>
-        <w:rPr>
-          <w:rFonts w:ascii="Times New Roman" w:hAnsi="Times New Roman" w:cs="Times New Roman"/>
-          <w:b/>
-          <w:bCs/>
-          <w:color w:val="auto"/>
-          <w:sz w:val="32"/>
-          <w:szCs w:val="32"/>
-          <w:lang w:val="en-US"/>
-        </w:rPr>
-        <w:t xml:space="preserve"> 5</w:t>
-      </w:r>
-    </w:p>
-    <w:p>
-      <w:pPr>
-        <w:pStyle w:val="a5"/>
-        <w:spacing w:line="360" w:lineRule="auto"/>
-        <w:rPr>
-          <w:sz w:val="28"/>
-          <w:szCs w:val="28"/>
-        </w:rPr>
-      </w:pPr>
-      <w:r>
-        <w:rPr>
-          <w:sz w:val="28"/>
-          <w:szCs w:val="28"/>
-        </w:rPr>
-        <w:t>Каков результат вычисления следующих выражений?</w:t>
-      </w:r>
-    </w:p>
-    <w:p>
-      <w:pPr>
-        <w:pStyle w:val="a5"/>
-        <w:numPr>
-          <w:ilvl w:val="0"/>
-          <w:numId w:val="10"/>
-        </w:numPr>
-        <w:spacing w:line="360" w:lineRule="auto"/>
-        <w:rPr>
-          <w:sz w:val="28"/>
-          <w:szCs w:val="28"/>
-          <w:lang w:val="en-US"/>
-        </w:rPr>
-      </w:pPr>
-      <w:r>
-        <w:rPr>
-          <w:sz w:val="28"/>
-          <w:szCs w:val="28"/>
-          <w:lang w:val="en-US"/>
-        </w:rPr>
-        <w:t>(and 'fee 'fie 'foe)</w:t>
-      </w:r>
-      <w:r>
-        <w:rPr>
-          <w:sz w:val="28"/>
-          <w:szCs w:val="28"/>
-          <w:lang w:val="en-US"/>
-        </w:rPr>
-        <w:t xml:space="preserve"> -&gt; FOE</w:t>
-      </w:r>
-    </w:p>
-    <w:p>
-      <w:pPr>
-        <w:pStyle w:val="a5"/>
-        <w:numPr>
-          <w:ilvl w:val="0"/>
-          <w:numId w:val="10"/>
-        </w:numPr>
-        <w:spacing w:line="360" w:lineRule="auto"/>
-        <w:rPr>
-          <w:sz w:val="28"/>
-          <w:szCs w:val="28"/>
-          <w:lang w:val="en-US"/>
-        </w:rPr>
-      </w:pPr>
-      <w:r>
-        <w:rPr>
-          <w:sz w:val="28"/>
-          <w:szCs w:val="28"/>
-          <w:lang w:val="en-US"/>
-        </w:rPr>
-        <w:t>(or nil 'fie 'foe)</w:t>
-      </w:r>
-      <w:r>
-        <w:rPr>
-          <w:sz w:val="28"/>
-          <w:szCs w:val="28"/>
-          <w:lang w:val="en-US"/>
-        </w:rPr>
-        <w:t xml:space="preserve"> -&gt; FIE</w:t>
-      </w:r>
-    </w:p>
-    <w:p>
-      <w:pPr>
-        <w:pStyle w:val="a5"/>
-        <w:numPr>
-          <w:ilvl w:val="0"/>
-          <w:numId w:val="10"/>
-        </w:numPr>
-        <w:spacing w:line="360" w:lineRule="auto"/>
-        <w:rPr>
-          <w:sz w:val="28"/>
-          <w:szCs w:val="28"/>
-          <w:lang w:val="en-US"/>
-        </w:rPr>
-      </w:pPr>
-      <w:r>
-        <w:rPr>
-          <w:sz w:val="28"/>
-          <w:szCs w:val="28"/>
-          <w:lang w:val="en-US"/>
-        </w:rPr>
-        <w:t>(and (equal 'abc 'abc) 'yes)</w:t>
-      </w:r>
-      <w:r>
-        <w:rPr>
-          <w:sz w:val="28"/>
-          <w:szCs w:val="28"/>
-          <w:lang w:val="en-US"/>
-        </w:rPr>
-        <w:t xml:space="preserve"> -&gt; YES</w:t>
-      </w:r>
-    </w:p>
-    <w:p>
-      <w:pPr>
-        <w:pStyle w:val="a5"/>
-        <w:numPr>
-          <w:ilvl w:val="0"/>
-          <w:numId w:val="10"/>
-        </w:numPr>
-        <w:spacing w:line="360" w:lineRule="auto"/>
-        <w:rPr>
-          <w:sz w:val="28"/>
-          <w:szCs w:val="28"/>
-          <w:lang w:val="en-US"/>
-        </w:rPr>
-      </w:pPr>
-      <w:r>
-        <w:rPr>
-          <w:sz w:val="28"/>
-          <w:szCs w:val="28"/>
-          <w:lang w:val="en-US"/>
-        </w:rPr>
-        <w:t>(or 'fee 'fie 'foe)</w:t>
-      </w:r>
-      <w:r>
-        <w:rPr>
-          <w:sz w:val="28"/>
-          <w:szCs w:val="28"/>
-          <w:lang w:val="en-US"/>
-        </w:rPr>
-        <w:t xml:space="preserve"> -&gt; FEE</w:t>
-      </w:r>
-    </w:p>
-    <w:p>
-      <w:pPr>
-        <w:pStyle w:val="a5"/>
-        <w:numPr>
-          <w:ilvl w:val="0"/>
-          <w:numId w:val="10"/>
-        </w:numPr>
-        <w:spacing w:line="360" w:lineRule="auto"/>
-        <w:rPr>
-          <w:sz w:val="28"/>
-          <w:szCs w:val="28"/>
-          <w:lang w:val="en-US"/>
-        </w:rPr>
-      </w:pPr>
-      <w:r>
-        <w:rPr>
-          <w:sz w:val="28"/>
-          <w:szCs w:val="28"/>
-          <w:lang w:val="en-US"/>
-        </w:rPr>
-        <w:t>(and nil 'fie 'foe)</w:t>
-      </w:r>
-      <w:r>
-        <w:rPr>
-          <w:sz w:val="28"/>
-          <w:szCs w:val="28"/>
-          <w:lang w:val="en-US"/>
-        </w:rPr>
-        <w:t xml:space="preserve"> -&gt; NIL</w:t>
-      </w:r>
-    </w:p>
-    <w:p>
-      <w:pPr>
-        <w:pStyle w:val="a5"/>
-        <w:numPr>
-          <w:ilvl w:val="0"/>
-          <w:numId w:val="10"/>
-        </w:numPr>
-        <w:spacing w:line="360" w:lineRule="auto"/>
-        <w:rPr>
-          <w:sz w:val="28"/>
-          <w:szCs w:val="28"/>
-          <w:lang w:val="en-US"/>
-        </w:rPr>
-      </w:pPr>
-      <w:r>
-        <w:rPr>
-          <w:sz w:val="28"/>
-          <w:szCs w:val="28"/>
-          <w:lang w:val="en-US"/>
-        </w:rPr>
-        <w:t>(or (equal 'abc 'abc) 'yes)</w:t>
-      </w:r>
-      <w:r>
-        <w:rPr>
-          <w:sz w:val="28"/>
-          <w:szCs w:val="28"/>
-          <w:lang w:val="en-US"/>
-        </w:rPr>
-        <w:t xml:space="preserve"> -&gt; T</w:t>
-      </w:r>
-    </w:p>
-    <w:p>
-      <w:pPr>
-        <w:spacing w:line="360" w:lineRule="auto"/>
-        <w:rPr>
-          <w:sz w:val="28"/>
-          <w:szCs w:val="28"/>
-        </w:rPr>
-      </w:pPr>
-    </w:p>
-    <w:p>
-      <w:pPr>
-        <w:spacing w:line="360" w:lineRule="auto"/>
-        <w:rPr>
-          <w:sz w:val="28"/>
-          <w:szCs w:val="28"/>
-        </w:rPr>
-      </w:pPr>
-    </w:p>
-    <w:p>
-      <w:pPr>
-        <w:pStyle w:val="2"/>
-        <w:spacing w:line="360" w:lineRule="auto"/>
-        <w:ind w:firstLine="709"/>
-        <w:rPr>
-          <w:rFonts w:ascii="Times New Roman" w:hAnsi="Times New Roman" w:cs="Times New Roman"/>
-          <w:b/>
-          <w:bCs/>
-          <w:color w:val="auto"/>
-          <w:sz w:val="32"/>
-          <w:szCs w:val="32"/>
-        </w:rPr>
-      </w:pPr>
-      <w:r>
-        <w:rPr>
-          <w:rFonts w:ascii="Times New Roman" w:hAnsi="Times New Roman" w:cs="Times New Roman"/>
-          <w:b/>
-          <w:bCs/>
-          <w:color w:val="auto"/>
-          <w:sz w:val="32"/>
-          <w:szCs w:val="32"/>
-        </w:rPr>
-        <w:t xml:space="preserve">Задание </w:t>
-      </w:r>
-      <w:r>
-        <w:rPr>
-          <w:rFonts w:ascii="Times New Roman" w:hAnsi="Times New Roman" w:cs="Times New Roman"/>
-          <w:b/>
-          <w:bCs/>
-          <w:color w:val="auto"/>
-          <w:sz w:val="32"/>
-          <w:szCs w:val="32"/>
-        </w:rPr>
-        <w:t>6</w:t>
-      </w:r>
-    </w:p>
-    <w:p>
-      <w:pPr>
-        <w:spacing w:line="360" w:lineRule="auto"/>
-        <w:ind w:firstLine="709"/>
-        <w:rPr>
-          <w:sz w:val="28"/>
-          <w:szCs w:val="28"/>
-        </w:rPr>
-      </w:pPr>
-      <w:r>
-        <w:rPr>
-          <w:sz w:val="28"/>
-          <w:szCs w:val="28"/>
-        </w:rPr>
-        <w:t>Написать предикат, который принимает два числа-аргумента и возвращает</w:t>
-      </w:r>
-      <w:r>
-        <w:rPr>
-          <w:sz w:val="28"/>
-          <w:szCs w:val="28"/>
-        </w:rPr>
-        <w:t xml:space="preserve"> </w:t>
-      </w:r>
-      <w:r>
-        <w:rPr>
-          <w:sz w:val="28"/>
-          <w:szCs w:val="28"/>
-        </w:rPr>
-        <w:t>Т, если первое число не меньше второго.</w:t>
-      </w:r>
-    </w:p>
-    <w:p>
-      <w:pPr>
-        <w:pStyle w:val="a5"/>
-        <w:spacing w:line="360" w:lineRule="auto"/>
-        <w:rPr>
-          <w:b/>
-          <w:bCs/>
-          <w:sz w:val="28"/>
-          <w:szCs w:val="28"/>
-          <w:lang w:val="en-US"/>
-        </w:rPr>
-      </w:pPr>
-      <w:r>
-        <w:rPr>
-          <w:b/>
-          <w:bCs/>
-          <w:sz w:val="28"/>
-          <w:szCs w:val="28"/>
-        </w:rPr>
-        <w:t>Решение</w:t>
+        <w:t>(</w:t>
+      </w:r>
+      <w:proofErr w:type="spellStart"/>
+      <w:proofErr w:type="gramStart"/>
+      <w:r>
+        <w:rPr>
+          <w:rFonts w:ascii="Courier New" w:hAnsi="Courier New" w:cs="Courier New"/>
+          <w:sz w:val="24"/>
+          <w:szCs w:val="24"/>
+          <w:lang w:val="en-US"/>
+        </w:rPr>
+        <w:t>defun</w:t>
+      </w:r>
+      <w:proofErr w:type="spellEnd"/>
+      <w:proofErr w:type="gramEnd"/>
+      <w:r>
+        <w:rPr>
+          <w:rFonts w:ascii="Courier New" w:hAnsi="Courier New" w:cs="Courier New"/>
+          <w:sz w:val="24"/>
+          <w:szCs w:val="24"/>
+          <w:lang w:val="en-US"/>
+        </w:rPr>
+        <w:t xml:space="preserve"> pred1 (x)</w:t>
       </w:r>
     </w:p>
     <w:p>
@@ -2845,7 +3504,67 @@
           <w:szCs w:val="24"/>
           <w:lang w:val="en-US"/>
         </w:rPr>
-        <w:t>(defun more_or_equal (a b)</w:t>
+        <w:t xml:space="preserve">  (</w:t>
+      </w:r>
+      <w:proofErr w:type="gramStart"/>
+      <w:r>
+        <w:rPr>
+          <w:rFonts w:ascii="Courier New" w:hAnsi="Courier New" w:cs="Courier New"/>
+          <w:sz w:val="24"/>
+          <w:szCs w:val="24"/>
+          <w:lang w:val="en-US"/>
+        </w:rPr>
+        <w:t>and</w:t>
+      </w:r>
+      <w:proofErr w:type="gramEnd"/>
+      <w:r>
+        <w:rPr>
+          <w:rFonts w:ascii="Courier New" w:hAnsi="Courier New" w:cs="Courier New"/>
+          <w:sz w:val="24"/>
+          <w:szCs w:val="24"/>
+          <w:lang w:val="en-US"/>
+        </w:rPr>
+        <w:t xml:space="preserve"> (</w:t>
+      </w:r>
+      <w:proofErr w:type="spellStart"/>
+      <w:r>
+        <w:rPr>
+          <w:rFonts w:ascii="Courier New" w:hAnsi="Courier New" w:cs="Courier New"/>
+          <w:sz w:val="24"/>
+          <w:szCs w:val="24"/>
+          <w:lang w:val="en-US"/>
+        </w:rPr>
+        <w:t>numberp</w:t>
+      </w:r>
+      <w:proofErr w:type="spellEnd"/>
+      <w:r>
+        <w:rPr>
+          <w:rFonts w:ascii="Courier New" w:hAnsi="Courier New" w:cs="Courier New"/>
+          <w:sz w:val="24"/>
+          <w:szCs w:val="24"/>
+          <w:lang w:val="en-US"/>
+        </w:rPr>
+        <w:t xml:space="preserve"> x) (</w:t>
+      </w:r>
+      <w:proofErr w:type="spellStart"/>
+      <w:r>
+        <w:rPr>
+          <w:rFonts w:ascii="Courier New" w:hAnsi="Courier New" w:cs="Courier New"/>
+          <w:sz w:val="24"/>
+          <w:szCs w:val="24"/>
+          <w:lang w:val="en-US"/>
+        </w:rPr>
+        <w:t>plusp</w:t>
+      </w:r>
+      <w:proofErr w:type="spellEnd"/>
+      <w:r>
+        <w:rPr>
+          <w:rFonts w:ascii="Courier New" w:hAnsi="Courier New" w:cs="Courier New"/>
+          <w:sz w:val="24"/>
+          <w:szCs w:val="24"/>
+          <w:lang w:val="en-US"/>
+        </w:rPr>
+        <w:t xml:space="preserve"> x)))</w:t>
       </w:r>
     </w:p>
     <w:p>
@@ -2864,15 +3583,6 @@
           <w:lang w:val="en-US"/>
         </w:rPr>
       </w:pPr>
-      <w:r>
-        <w:rPr>
-          <w:rFonts w:ascii="Courier New" w:hAnsi="Courier New" w:cs="Courier New"/>
-          <w:sz w:val="24"/>
-          <w:szCs w:val="24"/>
-          <w:lang w:val="en-US"/>
-        </w:rPr>
-        <w:t xml:space="preserve">  (if (&gt;= a b)</w:t>
-      </w:r>
     </w:p>
     <w:p>
       <w:pPr>
@@ -2897,7 +3607,29 @@
           <w:szCs w:val="24"/>
           <w:lang w:val="en-US"/>
         </w:rPr>
-        <w:t xml:space="preserve">      T</w:t>
+        <w:t>(</w:t>
+      </w:r>
+      <w:proofErr w:type="spellStart"/>
+      <w:proofErr w:type="gramStart"/>
+      <w:r>
+        <w:rPr>
+          <w:rFonts w:ascii="Courier New" w:hAnsi="Courier New" w:cs="Courier New"/>
+          <w:sz w:val="24"/>
+          <w:szCs w:val="24"/>
+          <w:lang w:val="en-US"/>
+        </w:rPr>
+        <w:t>defun</w:t>
+      </w:r>
+      <w:proofErr w:type="spellEnd"/>
+      <w:proofErr w:type="gramEnd"/>
+      <w:r>
+        <w:rPr>
+          <w:rFonts w:ascii="Courier New" w:hAnsi="Courier New" w:cs="Courier New"/>
+          <w:sz w:val="24"/>
+          <w:szCs w:val="24"/>
+          <w:lang w:val="en-US"/>
+        </w:rPr>
+        <w:t xml:space="preserve"> pred2 (x)</w:t>
       </w:r>
     </w:p>
     <w:p>
@@ -2923,26 +3655,234 @@
           <w:szCs w:val="24"/>
           <w:lang w:val="en-US"/>
         </w:rPr>
-        <w:t xml:space="preserve">      NIL))</w:t>
-      </w:r>
-    </w:p>
-    <w:p>
-      <w:pPr>
-        <w:spacing w:line="360" w:lineRule="auto"/>
-        <w:rPr>
-          <w:sz w:val="28"/>
-          <w:szCs w:val="28"/>
-          <w:lang w:val="en-US"/>
-        </w:rPr>
-      </w:pPr>
-    </w:p>
-    <w:p>
-      <w:pPr>
-        <w:spacing w:line="360" w:lineRule="auto"/>
-        <w:rPr>
-          <w:sz w:val="28"/>
-          <w:szCs w:val="28"/>
-          <w:lang w:val="en-US"/>
+        <w:t xml:space="preserve">  (</w:t>
+      </w:r>
+      <w:proofErr w:type="gramStart"/>
+      <w:r>
+        <w:rPr>
+          <w:rFonts w:ascii="Courier New" w:hAnsi="Courier New" w:cs="Courier New"/>
+          <w:sz w:val="24"/>
+          <w:szCs w:val="24"/>
+          <w:lang w:val="en-US"/>
+        </w:rPr>
+        <w:t>and</w:t>
+      </w:r>
+      <w:proofErr w:type="gramEnd"/>
+      <w:r>
+        <w:rPr>
+          <w:rFonts w:ascii="Courier New" w:hAnsi="Courier New" w:cs="Courier New"/>
+          <w:sz w:val="24"/>
+          <w:szCs w:val="24"/>
+          <w:lang w:val="en-US"/>
+        </w:rPr>
+        <w:t xml:space="preserve"> (</w:t>
+      </w:r>
+      <w:proofErr w:type="spellStart"/>
+      <w:r>
+        <w:rPr>
+          <w:rFonts w:ascii="Courier New" w:hAnsi="Courier New" w:cs="Courier New"/>
+          <w:sz w:val="24"/>
+          <w:szCs w:val="24"/>
+          <w:lang w:val="en-US"/>
+        </w:rPr>
+        <w:t>plusp</w:t>
+      </w:r>
+      <w:proofErr w:type="spellEnd"/>
+      <w:r>
+        <w:rPr>
+          <w:rFonts w:ascii="Courier New" w:hAnsi="Courier New" w:cs="Courier New"/>
+          <w:sz w:val="24"/>
+          <w:szCs w:val="24"/>
+          <w:lang w:val="en-US"/>
+        </w:rPr>
+        <w:t xml:space="preserve"> x) (</w:t>
+      </w:r>
+      <w:proofErr w:type="spellStart"/>
+      <w:r>
+        <w:rPr>
+          <w:rFonts w:ascii="Courier New" w:hAnsi="Courier New" w:cs="Courier New"/>
+          <w:sz w:val="24"/>
+          <w:szCs w:val="24"/>
+          <w:lang w:val="en-US"/>
+        </w:rPr>
+        <w:t>numberp</w:t>
+      </w:r>
+      <w:proofErr w:type="spellEnd"/>
+      <w:r>
+        <w:rPr>
+          <w:rFonts w:ascii="Courier New" w:hAnsi="Courier New" w:cs="Courier New"/>
+          <w:sz w:val="24"/>
+          <w:szCs w:val="24"/>
+          <w:lang w:val="en-US"/>
+        </w:rPr>
+        <w:t xml:space="preserve"> x)))</w:t>
+      </w:r>
+    </w:p>
+    <w:p>
+      <w:pPr>
+        <w:pStyle w:val="a5"/>
+        <w:spacing w:line="360" w:lineRule="auto"/>
+        <w:rPr>
+          <w:b/>
+          <w:bCs/>
+          <w:sz w:val="28"/>
+          <w:szCs w:val="28"/>
+        </w:rPr>
+      </w:pPr>
+      <w:r>
+        <w:rPr>
+          <w:b/>
+          <w:bCs/>
+          <w:sz w:val="28"/>
+          <w:szCs w:val="28"/>
+        </w:rPr>
+        <w:t>Решение</w:t>
+      </w:r>
+    </w:p>
+    <w:p>
+      <w:pPr>
+        <w:spacing w:line="360" w:lineRule="auto"/>
+        <w:ind w:firstLine="709"/>
+        <w:rPr>
+          <w:sz w:val="28"/>
+          <w:szCs w:val="28"/>
+        </w:rPr>
+      </w:pPr>
+      <w:r>
+        <w:rPr>
+          <w:sz w:val="28"/>
+          <w:szCs w:val="28"/>
+        </w:rPr>
+        <w:t xml:space="preserve">Второй вариант предиката является ошибочным, так как в случае, если </w:t>
+      </w:r>
+      <w:r>
+        <w:rPr>
+          <w:sz w:val="28"/>
+          <w:szCs w:val="28"/>
+          <w:lang w:val="en-US"/>
+        </w:rPr>
+        <w:t>x</w:t>
+      </w:r>
+      <w:r>
+        <w:rPr>
+          <w:sz w:val="28"/>
+          <w:szCs w:val="28"/>
+        </w:rPr>
+        <w:t xml:space="preserve"> </w:t>
+      </w:r>
+      <w:r>
+        <w:rPr>
+          <w:sz w:val="28"/>
+          <w:szCs w:val="28"/>
+        </w:rPr>
+        <w:t>не является числом, он выдаст ошибку (</w:t>
+      </w:r>
+      <w:r>
+        <w:rPr>
+          <w:sz w:val="28"/>
+          <w:szCs w:val="28"/>
+        </w:rPr>
+        <w:t xml:space="preserve">функция </w:t>
+      </w:r>
+      <w:proofErr w:type="spellStart"/>
+      <w:r>
+        <w:rPr>
+          <w:sz w:val="28"/>
+          <w:szCs w:val="28"/>
+          <w:lang w:val="en-US"/>
+        </w:rPr>
+        <w:t>plusp</w:t>
+      </w:r>
+      <w:proofErr w:type="spellEnd"/>
+      <w:r>
+        <w:rPr>
+          <w:sz w:val="28"/>
+          <w:szCs w:val="28"/>
+        </w:rPr>
+        <w:t xml:space="preserve">) </w:t>
+      </w:r>
+      <w:r>
+        <w:rPr>
+          <w:sz w:val="28"/>
+          <w:szCs w:val="28"/>
+        </w:rPr>
+        <w:t xml:space="preserve">в отличие от первого, который сначала проверяет, является ли </w:t>
+      </w:r>
+      <w:r>
+        <w:rPr>
+          <w:sz w:val="28"/>
+          <w:szCs w:val="28"/>
+          <w:lang w:val="en-US"/>
+        </w:rPr>
+        <w:t>x</w:t>
+      </w:r>
+      <w:r>
+        <w:rPr>
+          <w:sz w:val="28"/>
+          <w:szCs w:val="28"/>
+        </w:rPr>
+        <w:t xml:space="preserve"> </w:t>
+      </w:r>
+      <w:r>
+        <w:rPr>
+          <w:sz w:val="28"/>
+          <w:szCs w:val="28"/>
+        </w:rPr>
+        <w:t>числом</w:t>
+      </w:r>
+      <w:r>
+        <w:rPr>
+          <w:sz w:val="28"/>
+          <w:szCs w:val="28"/>
+        </w:rPr>
+        <w:t xml:space="preserve"> (после этой проверки вернется значение </w:t>
+      </w:r>
+      <w:r>
+        <w:rPr>
+          <w:sz w:val="28"/>
+          <w:szCs w:val="28"/>
+          <w:lang w:val="en-US"/>
+        </w:rPr>
+        <w:t>NIL</w:t>
+      </w:r>
+      <w:r>
+        <w:rPr>
+          <w:sz w:val="28"/>
+          <w:szCs w:val="28"/>
+        </w:rPr>
+        <w:t xml:space="preserve"> </w:t>
+      </w:r>
+      <w:r>
+        <w:rPr>
+          <w:sz w:val="28"/>
+          <w:szCs w:val="28"/>
+        </w:rPr>
+        <w:t>без дальнейших вычислений)</w:t>
+      </w:r>
+      <w:r>
+        <w:rPr>
+          <w:sz w:val="28"/>
+          <w:szCs w:val="28"/>
+        </w:rPr>
+        <w:t>.</w:t>
+      </w:r>
+    </w:p>
+    <w:p>
+      <w:pPr>
+        <w:spacing w:line="360" w:lineRule="auto"/>
+        <w:rPr>
+          <w:sz w:val="28"/>
+          <w:szCs w:val="28"/>
+        </w:rPr>
+      </w:pPr>
+    </w:p>
+    <w:p>
+      <w:pPr>
+        <w:spacing w:line="360" w:lineRule="auto"/>
+        <w:ind w:firstLine="709"/>
+        <w:rPr>
+          <w:sz w:val="28"/>
+          <w:szCs w:val="28"/>
         </w:rPr>
       </w:pPr>
     </w:p>
@@ -2969,7 +3909,6 @@
           <w:sz w:val="32"/>
           <w:szCs w:val="32"/>
         </w:rPr>
-        <w:lastRenderedPageBreak/>
         <w:t xml:space="preserve">Задание </w:t>
       </w:r>
       <w:r>
@@ -2981,7 +3920,7 @@
           <w:sz w:val="32"/>
           <w:szCs w:val="32"/>
         </w:rPr>
-        <w:t>7</w:t>
+        <w:t>8</w:t>
       </w:r>
     </w:p>
     <w:p>
@@ -2998,7 +3937,43 @@
           <w:sz w:val="28"/>
           <w:szCs w:val="28"/>
         </w:rPr>
-        <w:t>Какой из следующих двух вариантов предиката ошибочен и почему?</w:t>
+        <w:t>Решить задачу 4, используя для ее решения конструкции</w:t>
+      </w:r>
+      <w:r>
+        <w:rPr>
+          <w:sz w:val="28"/>
+          <w:szCs w:val="28"/>
+        </w:rPr>
+        <w:t xml:space="preserve"> </w:t>
+      </w:r>
+      <w:r>
+        <w:rPr>
+          <w:sz w:val="28"/>
+          <w:szCs w:val="28"/>
+        </w:rPr>
+        <w:t>IF, COND, AND/OR.</w:t>
+      </w:r>
+    </w:p>
+    <w:p>
+      <w:pPr>
+        <w:pStyle w:val="a5"/>
+        <w:spacing w:line="360" w:lineRule="auto"/>
+        <w:rPr>
+          <w:b/>
+          <w:bCs/>
+          <w:sz w:val="28"/>
+          <w:szCs w:val="28"/>
+          <w:lang w:val="en-US"/>
+        </w:rPr>
+      </w:pPr>
+      <w:r>
+        <w:rPr>
+          <w:b/>
+          <w:bCs/>
+          <w:sz w:val="28"/>
+          <w:szCs w:val="28"/>
+        </w:rPr>
+        <w:t>Решение</w:t>
       </w:r>
     </w:p>
     <w:p>
@@ -3024,7 +3999,49 @@
           <w:szCs w:val="24"/>
           <w:lang w:val="en-US"/>
         </w:rPr>
-        <w:t>(defun pred1 (x)</w:t>
+        <w:t>(</w:t>
+      </w:r>
+      <w:proofErr w:type="spellStart"/>
+      <w:proofErr w:type="gramStart"/>
+      <w:r>
+        <w:rPr>
+          <w:rFonts w:ascii="Courier New" w:hAnsi="Courier New" w:cs="Courier New"/>
+          <w:sz w:val="24"/>
+          <w:szCs w:val="24"/>
+          <w:lang w:val="en-US"/>
+        </w:rPr>
+        <w:t>defun</w:t>
+      </w:r>
+      <w:proofErr w:type="spellEnd"/>
+      <w:proofErr w:type="gramEnd"/>
+      <w:r>
+        <w:rPr>
+          <w:rFonts w:ascii="Courier New" w:hAnsi="Courier New" w:cs="Courier New"/>
+          <w:sz w:val="24"/>
+          <w:szCs w:val="24"/>
+          <w:lang w:val="en-US"/>
+        </w:rPr>
+        <w:t xml:space="preserve"> </w:t>
+      </w:r>
+      <w:proofErr w:type="spellStart"/>
+      <w:r>
+        <w:rPr>
+          <w:rFonts w:ascii="Courier New" w:hAnsi="Courier New" w:cs="Courier New"/>
+          <w:sz w:val="24"/>
+          <w:szCs w:val="24"/>
+          <w:lang w:val="en-US"/>
+        </w:rPr>
+        <w:t>first_between_two_if</w:t>
+      </w:r>
+      <w:proofErr w:type="spellEnd"/>
+      <w:r>
+        <w:rPr>
+          <w:rFonts w:ascii="Courier New" w:hAnsi="Courier New" w:cs="Courier New"/>
+          <w:sz w:val="24"/>
+          <w:szCs w:val="24"/>
+          <w:lang w:val="en-US"/>
+        </w:rPr>
+        <w:t xml:space="preserve"> (a b c)</w:t>
       </w:r>
     </w:p>
     <w:p>
@@ -3050,7 +4067,27 @@
           <w:szCs w:val="24"/>
           <w:lang w:val="en-US"/>
         </w:rPr>
-        <w:t xml:space="preserve">  (and (numberp x) (plusp x)))</w:t>
+        <w:t xml:space="preserve">  (</w:t>
+      </w:r>
+      <w:proofErr w:type="gramStart"/>
+      <w:r>
+        <w:rPr>
+          <w:rFonts w:ascii="Courier New" w:hAnsi="Courier New" w:cs="Courier New"/>
+          <w:sz w:val="24"/>
+          <w:szCs w:val="24"/>
+          <w:lang w:val="en-US"/>
+        </w:rPr>
+        <w:t>if</w:t>
+      </w:r>
+      <w:proofErr w:type="gramEnd"/>
+      <w:r>
+        <w:rPr>
+          <w:rFonts w:ascii="Courier New" w:hAnsi="Courier New" w:cs="Courier New"/>
+          <w:sz w:val="24"/>
+          <w:szCs w:val="24"/>
+          <w:lang w:val="en-US"/>
+        </w:rPr>
+        <w:t xml:space="preserve"> (&gt; a b)</w:t>
       </w:r>
     </w:p>
     <w:p>
@@ -3069,6 +4106,15 @@
           <w:lang w:val="en-US"/>
         </w:rPr>
       </w:pPr>
+      <w:r>
+        <w:rPr>
+          <w:rFonts w:ascii="Courier New" w:hAnsi="Courier New" w:cs="Courier New"/>
+          <w:sz w:val="24"/>
+          <w:szCs w:val="24"/>
+          <w:lang w:val="en-US"/>
+        </w:rPr>
+        <w:t xml:space="preserve">      (&lt; a c)</w:t>
+      </w:r>
     </w:p>
     <w:p>
       <w:pPr>
@@ -3093,7 +4139,27 @@
           <w:szCs w:val="24"/>
           <w:lang w:val="en-US"/>
         </w:rPr>
-        <w:t>(defun pred2 (x)</w:t>
+        <w:t xml:space="preserve">      (</w:t>
+      </w:r>
+      <w:proofErr w:type="gramStart"/>
+      <w:r>
+        <w:rPr>
+          <w:rFonts w:ascii="Courier New" w:hAnsi="Courier New" w:cs="Courier New"/>
+          <w:sz w:val="24"/>
+          <w:szCs w:val="24"/>
+          <w:lang w:val="en-US"/>
+        </w:rPr>
+        <w:t>if</w:t>
+      </w:r>
+      <w:proofErr w:type="gramEnd"/>
+      <w:r>
+        <w:rPr>
+          <w:rFonts w:ascii="Courier New" w:hAnsi="Courier New" w:cs="Courier New"/>
+          <w:sz w:val="24"/>
+          <w:szCs w:val="24"/>
+          <w:lang w:val="en-US"/>
+        </w:rPr>
+        <w:t xml:space="preserve"> (&gt; a c)</w:t>
       </w:r>
     </w:p>
     <w:p>
@@ -3119,263 +4185,8 @@
           <w:szCs w:val="24"/>
           <w:lang w:val="en-US"/>
         </w:rPr>
-        <w:t xml:space="preserve">  (and (plusp x) (numberp x)))</w:t>
-      </w:r>
-    </w:p>
-    <w:p>
-      <w:pPr>
-        <w:pStyle w:val="a5"/>
-        <w:spacing w:line="360" w:lineRule="auto"/>
-        <w:rPr>
-          <w:b/>
-          <w:bCs/>
-          <w:sz w:val="28"/>
-          <w:szCs w:val="28"/>
-        </w:rPr>
-      </w:pPr>
-      <w:r>
-        <w:rPr>
-          <w:b/>
-          <w:bCs/>
-          <w:sz w:val="28"/>
-          <w:szCs w:val="28"/>
-        </w:rPr>
-        <w:t>Решение</w:t>
-      </w:r>
-    </w:p>
-    <w:p>
-      <w:pPr>
-        <w:spacing w:line="360" w:lineRule="auto"/>
-        <w:ind w:firstLine="709"/>
-        <w:rPr>
-          <w:sz w:val="28"/>
-          <w:szCs w:val="28"/>
-        </w:rPr>
-      </w:pPr>
-      <w:r>
-        <w:rPr>
-          <w:sz w:val="28"/>
-          <w:szCs w:val="28"/>
-        </w:rPr>
-        <w:t xml:space="preserve">Второй вариант предиката является ошибочным, так как в случае, если </w:t>
-      </w:r>
-      <w:r>
-        <w:rPr>
-          <w:sz w:val="28"/>
-          <w:szCs w:val="28"/>
-          <w:lang w:val="en-US"/>
-        </w:rPr>
-        <w:t>x</w:t>
-      </w:r>
-      <w:r>
-        <w:rPr>
-          <w:sz w:val="28"/>
-          <w:szCs w:val="28"/>
-        </w:rPr>
-        <w:t xml:space="preserve"> </w:t>
-      </w:r>
-      <w:r>
-        <w:rPr>
-          <w:sz w:val="28"/>
-          <w:szCs w:val="28"/>
-        </w:rPr>
-        <w:t>не является числом, он выдаст ошибку (</w:t>
-      </w:r>
-      <w:r>
-        <w:rPr>
-          <w:sz w:val="28"/>
-          <w:szCs w:val="28"/>
-        </w:rPr>
-        <w:t xml:space="preserve">функция </w:t>
-      </w:r>
-      <w:r>
-        <w:rPr>
-          <w:sz w:val="28"/>
-          <w:szCs w:val="28"/>
-          <w:lang w:val="en-US"/>
-        </w:rPr>
-        <w:t>plusp</w:t>
-      </w:r>
-      <w:r>
-        <w:rPr>
-          <w:sz w:val="28"/>
-          <w:szCs w:val="28"/>
-        </w:rPr>
-        <w:t xml:space="preserve">) </w:t>
-      </w:r>
-      <w:r>
-        <w:rPr>
-          <w:sz w:val="28"/>
-          <w:szCs w:val="28"/>
-        </w:rPr>
-        <w:t xml:space="preserve">в отличие от первого, который сначала проверяет, является ли </w:t>
-      </w:r>
-      <w:r>
-        <w:rPr>
-          <w:sz w:val="28"/>
-          <w:szCs w:val="28"/>
-          <w:lang w:val="en-US"/>
-        </w:rPr>
-        <w:t>x</w:t>
-      </w:r>
-      <w:r>
-        <w:rPr>
-          <w:sz w:val="28"/>
-          <w:szCs w:val="28"/>
-        </w:rPr>
-        <w:t xml:space="preserve"> </w:t>
-      </w:r>
-      <w:r>
-        <w:rPr>
-          <w:sz w:val="28"/>
-          <w:szCs w:val="28"/>
-        </w:rPr>
-        <w:t>числом</w:t>
-      </w:r>
-      <w:r>
-        <w:rPr>
-          <w:sz w:val="28"/>
-          <w:szCs w:val="28"/>
-        </w:rPr>
-        <w:t xml:space="preserve"> (после этой проверки вернется значение </w:t>
-      </w:r>
-      <w:r>
-        <w:rPr>
-          <w:sz w:val="28"/>
-          <w:szCs w:val="28"/>
-          <w:lang w:val="en-US"/>
-        </w:rPr>
-        <w:t>NIL</w:t>
-      </w:r>
-      <w:r>
-        <w:rPr>
-          <w:sz w:val="28"/>
-          <w:szCs w:val="28"/>
-        </w:rPr>
-        <w:t xml:space="preserve"> </w:t>
-      </w:r>
-      <w:r>
-        <w:rPr>
-          <w:sz w:val="28"/>
-          <w:szCs w:val="28"/>
-        </w:rPr>
-        <w:t>без дальнейших вычислений)</w:t>
-      </w:r>
-      <w:r>
-        <w:rPr>
-          <w:sz w:val="28"/>
-          <w:szCs w:val="28"/>
-        </w:rPr>
-        <w:t>.</w:t>
-      </w:r>
-    </w:p>
-    <w:p>
-      <w:pPr>
-        <w:spacing w:line="360" w:lineRule="auto"/>
-        <w:rPr>
-          <w:sz w:val="28"/>
-          <w:szCs w:val="28"/>
-        </w:rPr>
-      </w:pPr>
-    </w:p>
-    <w:p>
-      <w:pPr>
-        <w:spacing w:line="360" w:lineRule="auto"/>
-        <w:ind w:firstLine="709"/>
-        <w:rPr>
-          <w:sz w:val="28"/>
-          <w:szCs w:val="28"/>
-        </w:rPr>
-      </w:pPr>
-    </w:p>
-    <w:p>
-      <w:pPr>
-        <w:pStyle w:val="2"/>
-        <w:spacing w:line="360" w:lineRule="auto"/>
-        <w:ind w:firstLine="709"/>
-        <w:rPr>
-          <w:rFonts w:ascii="Times New Roman" w:hAnsi="Times New Roman" w:cs="Times New Roman"/>
-          <w:b/>
-          <w:bCs/>
-          <w:color w:val="auto"/>
-          <w:sz w:val="32"/>
-          <w:szCs w:val="32"/>
-        </w:rPr>
-      </w:pPr>
-      <w:r>
-        <w:rPr>
-          <w:rFonts w:ascii="Times New Roman" w:hAnsi="Times New Roman" w:cs="Times New Roman"/>
-          <w:b/>
-          <w:bCs/>
-          <w:color w:val="auto"/>
-          <w:sz w:val="32"/>
-          <w:szCs w:val="32"/>
-        </w:rPr>
-        <w:t xml:space="preserve">Задание </w:t>
-      </w:r>
-      <w:r>
-        <w:rPr>
-          <w:rFonts w:ascii="Times New Roman" w:hAnsi="Times New Roman" w:cs="Times New Roman"/>
-          <w:b/>
-          <w:bCs/>
-          <w:color w:val="auto"/>
-          <w:sz w:val="32"/>
-          <w:szCs w:val="32"/>
-        </w:rPr>
-        <w:t>8</w:t>
-      </w:r>
-    </w:p>
-    <w:p>
-      <w:pPr>
-        <w:spacing w:line="360" w:lineRule="auto"/>
-        <w:ind w:firstLine="709"/>
-        <w:rPr>
-          <w:sz w:val="28"/>
-          <w:szCs w:val="28"/>
-        </w:rPr>
-      </w:pPr>
-      <w:r>
-        <w:rPr>
-          <w:sz w:val="28"/>
-          <w:szCs w:val="28"/>
-        </w:rPr>
-        <w:t>Решить задачу 4, используя для ее решения конструкции</w:t>
-      </w:r>
-      <w:r>
-        <w:rPr>
-          <w:sz w:val="28"/>
-          <w:szCs w:val="28"/>
-        </w:rPr>
-        <w:t xml:space="preserve"> </w:t>
-      </w:r>
-      <w:r>
-        <w:rPr>
-          <w:sz w:val="28"/>
-          <w:szCs w:val="28"/>
-        </w:rPr>
-        <w:t>IF, COND, AND/OR.</w:t>
-      </w:r>
-    </w:p>
-    <w:p>
-      <w:pPr>
-        <w:pStyle w:val="a5"/>
-        <w:spacing w:line="360" w:lineRule="auto"/>
-        <w:rPr>
-          <w:b/>
-          <w:bCs/>
-          <w:sz w:val="28"/>
-          <w:szCs w:val="28"/>
-          <w:lang w:val="en-US"/>
-        </w:rPr>
-      </w:pPr>
-      <w:r>
-        <w:rPr>
-          <w:b/>
-          <w:bCs/>
-          <w:sz w:val="28"/>
-          <w:szCs w:val="28"/>
-        </w:rPr>
-        <w:t>Решение</w:t>
+        <w:tab/>
+        <w:t xml:space="preserve">  (&lt; a b))))</w:t>
       </w:r>
     </w:p>
     <w:p>
@@ -3394,15 +4205,6 @@
           <w:lang w:val="en-US"/>
         </w:rPr>
       </w:pPr>
-      <w:r>
-        <w:rPr>
-          <w:rFonts w:ascii="Courier New" w:hAnsi="Courier New" w:cs="Courier New"/>
-          <w:sz w:val="24"/>
-          <w:szCs w:val="24"/>
-          <w:lang w:val="en-US"/>
-        </w:rPr>
-        <w:t>(defun first_between_two_if (a b c)</w:t>
-      </w:r>
     </w:p>
     <w:p>
       <w:pPr>
@@ -3427,7 +4229,49 @@
           <w:szCs w:val="24"/>
           <w:lang w:val="en-US"/>
         </w:rPr>
-        <w:t xml:space="preserve">  (if (&gt; a b)</w:t>
+        <w:t>(</w:t>
+      </w:r>
+      <w:proofErr w:type="spellStart"/>
+      <w:proofErr w:type="gramStart"/>
+      <w:r>
+        <w:rPr>
+          <w:rFonts w:ascii="Courier New" w:hAnsi="Courier New" w:cs="Courier New"/>
+          <w:sz w:val="24"/>
+          <w:szCs w:val="24"/>
+          <w:lang w:val="en-US"/>
+        </w:rPr>
+        <w:t>defun</w:t>
+      </w:r>
+      <w:proofErr w:type="spellEnd"/>
+      <w:proofErr w:type="gramEnd"/>
+      <w:r>
+        <w:rPr>
+          <w:rFonts w:ascii="Courier New" w:hAnsi="Courier New" w:cs="Courier New"/>
+          <w:sz w:val="24"/>
+          <w:szCs w:val="24"/>
+          <w:lang w:val="en-US"/>
+        </w:rPr>
+        <w:t xml:space="preserve"> </w:t>
+      </w:r>
+      <w:proofErr w:type="spellStart"/>
+      <w:r>
+        <w:rPr>
+          <w:rFonts w:ascii="Courier New" w:hAnsi="Courier New" w:cs="Courier New"/>
+          <w:sz w:val="24"/>
+          <w:szCs w:val="24"/>
+          <w:lang w:val="en-US"/>
+        </w:rPr>
+        <w:t>first_between_two_cond</w:t>
+      </w:r>
+      <w:proofErr w:type="spellEnd"/>
+      <w:r>
+        <w:rPr>
+          <w:rFonts w:ascii="Courier New" w:hAnsi="Courier New" w:cs="Courier New"/>
+          <w:sz w:val="24"/>
+          <w:szCs w:val="24"/>
+          <w:lang w:val="en-US"/>
+        </w:rPr>
+        <w:t xml:space="preserve"> (a b c)</w:t>
       </w:r>
     </w:p>
     <w:p>
@@ -3453,7 +4297,29 @@
           <w:szCs w:val="24"/>
           <w:lang w:val="en-US"/>
         </w:rPr>
-        <w:t xml:space="preserve">      (&lt; a c)</w:t>
+        <w:t xml:space="preserve">  (</w:t>
+      </w:r>
+      <w:proofErr w:type="spellStart"/>
+      <w:proofErr w:type="gramStart"/>
+      <w:r>
+        <w:rPr>
+          <w:rFonts w:ascii="Courier New" w:hAnsi="Courier New" w:cs="Courier New"/>
+          <w:sz w:val="24"/>
+          <w:szCs w:val="24"/>
+          <w:lang w:val="en-US"/>
+        </w:rPr>
+        <w:t>cond</w:t>
+      </w:r>
+      <w:proofErr w:type="spellEnd"/>
+      <w:proofErr w:type="gramEnd"/>
+      <w:r>
+        <w:rPr>
+          <w:rFonts w:ascii="Courier New" w:hAnsi="Courier New" w:cs="Courier New"/>
+          <w:sz w:val="24"/>
+          <w:szCs w:val="24"/>
+          <w:lang w:val="en-US"/>
+        </w:rPr>
+        <w:t xml:space="preserve"> ((&gt; a b) (&lt; a c))</w:t>
       </w:r>
     </w:p>
     <w:p>
@@ -3479,7 +4345,8 @@
           <w:szCs w:val="24"/>
           <w:lang w:val="en-US"/>
         </w:rPr>
-        <w:t xml:space="preserve">      (if (&gt; a c)</w:t>
+        <w:tab/>
+        <w:t>((&gt; a c) (&lt; a b))))</w:t>
       </w:r>
     </w:p>
     <w:p>
@@ -3498,16 +4365,6 @@
           <w:lang w:val="en-US"/>
         </w:rPr>
       </w:pPr>
-      <w:r>
-        <w:rPr>
-          <w:rFonts w:ascii="Courier New" w:hAnsi="Courier New" w:cs="Courier New"/>
-          <w:sz w:val="24"/>
-          <w:szCs w:val="24"/>
-          <w:lang w:val="en-US"/>
-        </w:rPr>
-        <w:tab/>
-        <w:t xml:space="preserve">  (&lt; a b))))</w:t>
-      </w:r>
     </w:p>
     <w:p>
       <w:pPr>
@@ -3525,6 +4382,57 @@
           <w:lang w:val="en-US"/>
         </w:rPr>
       </w:pPr>
+      <w:r>
+        <w:rPr>
+          <w:rFonts w:ascii="Courier New" w:hAnsi="Courier New" w:cs="Courier New"/>
+          <w:sz w:val="24"/>
+          <w:szCs w:val="24"/>
+          <w:lang w:val="en-US"/>
+        </w:rPr>
+        <w:t>(</w:t>
+      </w:r>
+      <w:proofErr w:type="spellStart"/>
+      <w:proofErr w:type="gramStart"/>
+      <w:r>
+        <w:rPr>
+          <w:rFonts w:ascii="Courier New" w:hAnsi="Courier New" w:cs="Courier New"/>
+          <w:sz w:val="24"/>
+          <w:szCs w:val="24"/>
+          <w:lang w:val="en-US"/>
+        </w:rPr>
+        <w:t>defun</w:t>
+      </w:r>
+      <w:proofErr w:type="spellEnd"/>
+      <w:proofErr w:type="gramEnd"/>
+      <w:r>
+        <w:rPr>
+          <w:rFonts w:ascii="Courier New" w:hAnsi="Courier New" w:cs="Courier New"/>
+          <w:sz w:val="24"/>
+          <w:szCs w:val="24"/>
+          <w:lang w:val="en-US"/>
+        </w:rPr>
+        <w:t xml:space="preserve"> </w:t>
+      </w:r>
+      <w:proofErr w:type="spellStart"/>
+      <w:r>
+        <w:rPr>
+          <w:rFonts w:ascii="Courier New" w:hAnsi="Courier New" w:cs="Courier New"/>
+          <w:sz w:val="24"/>
+          <w:szCs w:val="24"/>
+          <w:lang w:val="en-US"/>
+        </w:rPr>
+        <w:t>first_between_two</w:t>
+      </w:r>
+      <w:proofErr w:type="spellEnd"/>
+      <w:r>
+        <w:rPr>
+          <w:rFonts w:ascii="Courier New" w:hAnsi="Courier New" w:cs="Courier New"/>
+          <w:sz w:val="24"/>
+          <w:szCs w:val="24"/>
+          <w:lang w:val="en-US"/>
+        </w:rPr>
+        <w:t xml:space="preserve"> (a b c)</w:t>
+      </w:r>
     </w:p>
     <w:p>
       <w:pPr>
@@ -3549,7 +4457,158 @@
           <w:szCs w:val="24"/>
           <w:lang w:val="en-US"/>
         </w:rPr>
-        <w:t>(defun first_between_two_cond (a b c)</w:t>
+        <w:t xml:space="preserve">  (</w:t>
+      </w:r>
+      <w:proofErr w:type="gramStart"/>
+      <w:r>
+        <w:rPr>
+          <w:rFonts w:ascii="Courier New" w:hAnsi="Courier New" w:cs="Courier New"/>
+          <w:sz w:val="24"/>
+          <w:szCs w:val="24"/>
+          <w:lang w:val="en-US"/>
+        </w:rPr>
+        <w:t>or</w:t>
+      </w:r>
+      <w:proofErr w:type="gramEnd"/>
+      <w:r>
+        <w:rPr>
+          <w:rFonts w:ascii="Courier New" w:hAnsi="Courier New" w:cs="Courier New"/>
+          <w:sz w:val="24"/>
+          <w:szCs w:val="24"/>
+          <w:lang w:val="en-US"/>
+        </w:rPr>
+        <w:t xml:space="preserve"> (&gt; b a c) (&gt; c a b)))</w:t>
+      </w:r>
+    </w:p>
+    <w:p>
+      <w:pPr>
+        <w:spacing w:line="360" w:lineRule="auto"/>
+        <w:rPr>
+          <w:sz w:val="28"/>
+          <w:szCs w:val="28"/>
+          <w:lang w:val="en-US"/>
+        </w:rPr>
+      </w:pPr>
+    </w:p>
+    <w:p>
+      <w:pPr>
+        <w:pStyle w:val="2"/>
+        <w:spacing w:line="360" w:lineRule="auto"/>
+        <w:ind w:firstLine="709"/>
+        <w:rPr>
+          <w:rFonts w:ascii="Times New Roman" w:hAnsi="Times New Roman" w:cs="Times New Roman"/>
+          <w:b/>
+          <w:bCs/>
+          <w:color w:val="auto"/>
+          <w:sz w:val="32"/>
+          <w:szCs w:val="32"/>
+        </w:rPr>
+      </w:pPr>
+      <w:r>
+        <w:rPr>
+          <w:rFonts w:ascii="Times New Roman" w:hAnsi="Times New Roman" w:cs="Times New Roman"/>
+          <w:b/>
+          <w:bCs/>
+          <w:color w:val="auto"/>
+          <w:sz w:val="32"/>
+          <w:szCs w:val="32"/>
+        </w:rPr>
+        <w:lastRenderedPageBreak/>
+        <w:t xml:space="preserve">Задание </w:t>
+      </w:r>
+      <w:r>
+        <w:rPr>
+          <w:rFonts w:ascii="Times New Roman" w:hAnsi="Times New Roman" w:cs="Times New Roman"/>
+          <w:b/>
+          <w:bCs/>
+          <w:color w:val="auto"/>
+          <w:sz w:val="32"/>
+          <w:szCs w:val="32"/>
+        </w:rPr>
+        <w:t>9</w:t>
+      </w:r>
+    </w:p>
+    <w:p>
+      <w:pPr>
+        <w:spacing w:line="360" w:lineRule="auto"/>
+        <w:ind w:firstLine="709"/>
+        <w:rPr>
+          <w:sz w:val="28"/>
+          <w:szCs w:val="28"/>
+        </w:rPr>
+      </w:pPr>
+      <w:r>
+        <w:rPr>
+          <w:sz w:val="28"/>
+          <w:szCs w:val="28"/>
+        </w:rPr>
+        <w:t xml:space="preserve">Переписать функцию </w:t>
+      </w:r>
+      <w:proofErr w:type="spellStart"/>
+      <w:r>
+        <w:rPr>
+          <w:sz w:val="28"/>
+          <w:szCs w:val="28"/>
+        </w:rPr>
+        <w:t>how</w:t>
+      </w:r>
+      <w:r>
+        <w:rPr>
+          <w:sz w:val="28"/>
+          <w:szCs w:val="28"/>
+        </w:rPr>
+        <w:t>_</w:t>
+      </w:r>
+      <w:r>
+        <w:rPr>
+          <w:sz w:val="28"/>
+          <w:szCs w:val="28"/>
+        </w:rPr>
+        <w:t>alike</w:t>
+      </w:r>
+      <w:proofErr w:type="spellEnd"/>
+      <w:r>
+        <w:rPr>
+          <w:sz w:val="28"/>
+          <w:szCs w:val="28"/>
+        </w:rPr>
+        <w:t>, приведенную в лекции и использующую COND, используя</w:t>
+      </w:r>
+      <w:r>
+        <w:rPr>
+          <w:sz w:val="28"/>
+          <w:szCs w:val="28"/>
+        </w:rPr>
+        <w:t xml:space="preserve"> </w:t>
+      </w:r>
+      <w:r>
+        <w:rPr>
+          <w:sz w:val="28"/>
+          <w:szCs w:val="28"/>
+        </w:rPr>
+        <w:t>только конструкции IF, AND/OR.</w:t>
+      </w:r>
+    </w:p>
+    <w:p>
+      <w:pPr>
+        <w:pStyle w:val="a5"/>
+        <w:spacing w:line="360" w:lineRule="auto"/>
+        <w:rPr>
+          <w:b/>
+          <w:bCs/>
+          <w:sz w:val="28"/>
+          <w:szCs w:val="28"/>
+          <w:lang w:val="en-US"/>
+        </w:rPr>
+      </w:pPr>
+      <w:r>
+        <w:rPr>
+          <w:b/>
+          <w:bCs/>
+          <w:sz w:val="28"/>
+          <w:szCs w:val="28"/>
+        </w:rPr>
+        <w:t>Решение</w:t>
       </w:r>
     </w:p>
     <w:p>
@@ -3575,7 +4634,49 @@
           <w:szCs w:val="24"/>
           <w:lang w:val="en-US"/>
         </w:rPr>
-        <w:t xml:space="preserve">  (cond ((&gt; a b) (&lt; a c))</w:t>
+        <w:t>(</w:t>
+      </w:r>
+      <w:proofErr w:type="spellStart"/>
+      <w:proofErr w:type="gramStart"/>
+      <w:r>
+        <w:rPr>
+          <w:rFonts w:ascii="Courier New" w:hAnsi="Courier New" w:cs="Courier New"/>
+          <w:sz w:val="24"/>
+          <w:szCs w:val="24"/>
+          <w:lang w:val="en-US"/>
+        </w:rPr>
+        <w:t>defun</w:t>
+      </w:r>
+      <w:proofErr w:type="spellEnd"/>
+      <w:proofErr w:type="gramEnd"/>
+      <w:r>
+        <w:rPr>
+          <w:rFonts w:ascii="Courier New" w:hAnsi="Courier New" w:cs="Courier New"/>
+          <w:sz w:val="24"/>
+          <w:szCs w:val="24"/>
+          <w:lang w:val="en-US"/>
+        </w:rPr>
+        <w:t xml:space="preserve"> </w:t>
+      </w:r>
+      <w:proofErr w:type="spellStart"/>
+      <w:r>
+        <w:rPr>
+          <w:rFonts w:ascii="Courier New" w:hAnsi="Courier New" w:cs="Courier New"/>
+          <w:sz w:val="24"/>
+          <w:szCs w:val="24"/>
+          <w:lang w:val="en-US"/>
+        </w:rPr>
+        <w:t>how_alike</w:t>
+      </w:r>
+      <w:proofErr w:type="spellEnd"/>
+      <w:r>
+        <w:rPr>
+          <w:rFonts w:ascii="Courier New" w:hAnsi="Courier New" w:cs="Courier New"/>
+          <w:sz w:val="24"/>
+          <w:szCs w:val="24"/>
+          <w:lang w:val="en-US"/>
+        </w:rPr>
+        <w:t xml:space="preserve"> (x y)</w:t>
       </w:r>
     </w:p>
     <w:p>
@@ -3601,8 +4702,27 @@
           <w:szCs w:val="24"/>
           <w:lang w:val="en-US"/>
         </w:rPr>
-        <w:tab/>
-        <w:t>((&gt; a c) (&lt; a b))))</w:t>
+        <w:t xml:space="preserve">  (</w:t>
+      </w:r>
+      <w:proofErr w:type="gramStart"/>
+      <w:r>
+        <w:rPr>
+          <w:rFonts w:ascii="Courier New" w:hAnsi="Courier New" w:cs="Courier New"/>
+          <w:sz w:val="24"/>
+          <w:szCs w:val="24"/>
+          <w:lang w:val="en-US"/>
+        </w:rPr>
+        <w:t>if</w:t>
+      </w:r>
+      <w:proofErr w:type="gramEnd"/>
+      <w:r>
+        <w:rPr>
+          <w:rFonts w:ascii="Courier New" w:hAnsi="Courier New" w:cs="Courier New"/>
+          <w:sz w:val="24"/>
+          <w:szCs w:val="24"/>
+          <w:lang w:val="en-US"/>
+        </w:rPr>
+        <w:t xml:space="preserve"> (or (= x y) (equal x y))</w:t>
       </w:r>
     </w:p>
     <w:p>
@@ -3621,6 +4741,37 @@
           <w:lang w:val="en-US"/>
         </w:rPr>
       </w:pPr>
+      <w:r>
+        <w:rPr>
+          <w:rFonts w:ascii="Courier New" w:hAnsi="Courier New" w:cs="Courier New"/>
+          <w:sz w:val="24"/>
+          <w:szCs w:val="24"/>
+          <w:lang w:val="en-US"/>
+        </w:rPr>
+        <w:t xml:space="preserve">      '</w:t>
+      </w:r>
+      <w:proofErr w:type="spellStart"/>
+      <w:proofErr w:type="gramStart"/>
+      <w:r>
+        <w:rPr>
+          <w:rFonts w:ascii="Courier New" w:hAnsi="Courier New" w:cs="Courier New"/>
+          <w:sz w:val="24"/>
+          <w:szCs w:val="24"/>
+          <w:lang w:val="en-US"/>
+        </w:rPr>
+        <w:t>the</w:t>
+      </w:r>
+      <w:proofErr w:type="gramEnd"/>
+      <w:r>
+        <w:rPr>
+          <w:rFonts w:ascii="Courier New" w:hAnsi="Courier New" w:cs="Courier New"/>
+          <w:sz w:val="24"/>
+          <w:szCs w:val="24"/>
+          <w:lang w:val="en-US"/>
+        </w:rPr>
+        <w:t>_same</w:t>
+      </w:r>
+      <w:proofErr w:type="spellEnd"/>
     </w:p>
     <w:p>
       <w:pPr>
@@ -3645,7 +4796,67 @@
           <w:szCs w:val="24"/>
           <w:lang w:val="en-US"/>
         </w:rPr>
-        <w:t>(defun first_between_two_and_or (a b c)</w:t>
+        <w:t xml:space="preserve">      (</w:t>
+      </w:r>
+      <w:proofErr w:type="gramStart"/>
+      <w:r>
+        <w:rPr>
+          <w:rFonts w:ascii="Courier New" w:hAnsi="Courier New" w:cs="Courier New"/>
+          <w:sz w:val="24"/>
+          <w:szCs w:val="24"/>
+          <w:lang w:val="en-US"/>
+        </w:rPr>
+        <w:t>if</w:t>
+      </w:r>
+      <w:proofErr w:type="gramEnd"/>
+      <w:r>
+        <w:rPr>
+          <w:rFonts w:ascii="Courier New" w:hAnsi="Courier New" w:cs="Courier New"/>
+          <w:sz w:val="24"/>
+          <w:szCs w:val="24"/>
+          <w:lang w:val="en-US"/>
+        </w:rPr>
+        <w:t xml:space="preserve"> (and (</w:t>
+      </w:r>
+      <w:proofErr w:type="spellStart"/>
+      <w:r>
+        <w:rPr>
+          <w:rFonts w:ascii="Courier New" w:hAnsi="Courier New" w:cs="Courier New"/>
+          <w:sz w:val="24"/>
+          <w:szCs w:val="24"/>
+          <w:lang w:val="en-US"/>
+        </w:rPr>
+        <w:t>oddp</w:t>
+      </w:r>
+      <w:proofErr w:type="spellEnd"/>
+      <w:r>
+        <w:rPr>
+          <w:rFonts w:ascii="Courier New" w:hAnsi="Courier New" w:cs="Courier New"/>
+          <w:sz w:val="24"/>
+          <w:szCs w:val="24"/>
+          <w:lang w:val="en-US"/>
+        </w:rPr>
+        <w:t xml:space="preserve"> x) (</w:t>
+      </w:r>
+      <w:proofErr w:type="spellStart"/>
+      <w:r>
+        <w:rPr>
+          <w:rFonts w:ascii="Courier New" w:hAnsi="Courier New" w:cs="Courier New"/>
+          <w:sz w:val="24"/>
+          <w:szCs w:val="24"/>
+          <w:lang w:val="en-US"/>
+        </w:rPr>
+        <w:t>oddp</w:t>
+      </w:r>
+      <w:proofErr w:type="spellEnd"/>
+      <w:r>
+        <w:rPr>
+          <w:rFonts w:ascii="Courier New" w:hAnsi="Courier New" w:cs="Courier New"/>
+          <w:sz w:val="24"/>
+          <w:szCs w:val="24"/>
+          <w:lang w:val="en-US"/>
+        </w:rPr>
+        <w:t xml:space="preserve"> y))</w:t>
       </w:r>
     </w:p>
     <w:p>
@@ -3671,8 +4882,31 @@
           <w:szCs w:val="24"/>
           <w:lang w:val="en-US"/>
         </w:rPr>
-        <w:t xml:space="preserve">  (or (and (&gt; a b) (&lt; a c))</w:t>
-      </w:r>
+        <w:tab/>
+        <w:t xml:space="preserve">  '</w:t>
+      </w:r>
+      <w:proofErr w:type="spellStart"/>
+      <w:proofErr w:type="gramStart"/>
+      <w:r>
+        <w:rPr>
+          <w:rFonts w:ascii="Courier New" w:hAnsi="Courier New" w:cs="Courier New"/>
+          <w:sz w:val="24"/>
+          <w:szCs w:val="24"/>
+          <w:lang w:val="en-US"/>
+        </w:rPr>
+        <w:t>both</w:t>
+      </w:r>
+      <w:proofErr w:type="gramEnd"/>
+      <w:r>
+        <w:rPr>
+          <w:rFonts w:ascii="Courier New" w:hAnsi="Courier New" w:cs="Courier New"/>
+          <w:sz w:val="24"/>
+          <w:szCs w:val="24"/>
+          <w:lang w:val="en-US"/>
+        </w:rPr>
+        <w:t>_odd</w:t>
+      </w:r>
+      <w:proofErr w:type="spellEnd"/>
     </w:p>
     <w:p>
       <w:pPr>
@@ -3697,122 +4931,68 @@
           <w:szCs w:val="24"/>
           <w:lang w:val="en-US"/>
         </w:rPr>
-        <w:t xml:space="preserve">      (and (&gt; a c) (&lt; a b))))</w:t>
-      </w:r>
-    </w:p>
-    <w:p>
-      <w:pPr>
-        <w:spacing w:line="360" w:lineRule="auto"/>
-        <w:rPr>
-          <w:sz w:val="28"/>
-          <w:szCs w:val="28"/>
-          <w:lang w:val="en-US"/>
-        </w:rPr>
-      </w:pPr>
-    </w:p>
-    <w:p>
-      <w:pPr>
-        <w:pStyle w:val="2"/>
-        <w:spacing w:line="360" w:lineRule="auto"/>
-        <w:ind w:firstLine="709"/>
-        <w:rPr>
-          <w:rFonts w:ascii="Times New Roman" w:hAnsi="Times New Roman" w:cs="Times New Roman"/>
-          <w:b/>
-          <w:bCs/>
-          <w:color w:val="auto"/>
-          <w:sz w:val="32"/>
-          <w:szCs w:val="32"/>
-        </w:rPr>
-      </w:pPr>
-      <w:r>
-        <w:rPr>
-          <w:rFonts w:ascii="Times New Roman" w:hAnsi="Times New Roman" w:cs="Times New Roman"/>
-          <w:b/>
-          <w:bCs/>
-          <w:color w:val="auto"/>
-          <w:sz w:val="32"/>
-          <w:szCs w:val="32"/>
-        </w:rPr>
-        <w:lastRenderedPageBreak/>
-        <w:t xml:space="preserve">Задание </w:t>
-      </w:r>
-      <w:r>
-        <w:rPr>
-          <w:rFonts w:ascii="Times New Roman" w:hAnsi="Times New Roman" w:cs="Times New Roman"/>
-          <w:b/>
-          <w:bCs/>
-          <w:color w:val="auto"/>
-          <w:sz w:val="32"/>
-          <w:szCs w:val="32"/>
-        </w:rPr>
-        <w:t>9</w:t>
-      </w:r>
-    </w:p>
-    <w:p>
-      <w:pPr>
-        <w:spacing w:line="360" w:lineRule="auto"/>
-        <w:ind w:firstLine="709"/>
-        <w:rPr>
-          <w:sz w:val="28"/>
-          <w:szCs w:val="28"/>
-        </w:rPr>
-      </w:pPr>
-      <w:r>
-        <w:rPr>
-          <w:sz w:val="28"/>
-          <w:szCs w:val="28"/>
-        </w:rPr>
-        <w:t>Переписать функцию how</w:t>
-      </w:r>
-      <w:r>
-        <w:rPr>
-          <w:sz w:val="28"/>
-          <w:szCs w:val="28"/>
-        </w:rPr>
-        <w:t>_</w:t>
-      </w:r>
-      <w:r>
-        <w:rPr>
-          <w:sz w:val="28"/>
-          <w:szCs w:val="28"/>
-        </w:rPr>
-        <w:t>alike, приведенную в лекции и использующую COND, используя</w:t>
-      </w:r>
-      <w:r>
-        <w:rPr>
-          <w:sz w:val="28"/>
-          <w:szCs w:val="28"/>
-        </w:rPr>
-        <w:t xml:space="preserve"> </w:t>
-      </w:r>
-      <w:r>
-        <w:rPr>
-          <w:sz w:val="28"/>
-          <w:szCs w:val="28"/>
-        </w:rPr>
-        <w:t>только конструкции IF, AND/OR.</w:t>
-      </w:r>
-    </w:p>
-    <w:p>
-      <w:pPr>
-        <w:pStyle w:val="a5"/>
-        <w:spacing w:line="360" w:lineRule="auto"/>
-        <w:rPr>
-          <w:b/>
-          <w:bCs/>
-          <w:sz w:val="28"/>
-          <w:szCs w:val="28"/>
-          <w:lang w:val="en-US"/>
-        </w:rPr>
-      </w:pPr>
-      <w:r>
-        <w:rPr>
-          <w:b/>
-          <w:bCs/>
-          <w:sz w:val="28"/>
-          <w:szCs w:val="28"/>
-        </w:rPr>
-        <w:t>Решение</w:t>
+        <w:tab/>
+        <w:t xml:space="preserve">  (</w:t>
+      </w:r>
+      <w:proofErr w:type="gramStart"/>
+      <w:r>
+        <w:rPr>
+          <w:rFonts w:ascii="Courier New" w:hAnsi="Courier New" w:cs="Courier New"/>
+          <w:sz w:val="24"/>
+          <w:szCs w:val="24"/>
+          <w:lang w:val="en-US"/>
+        </w:rPr>
+        <w:t>if</w:t>
+      </w:r>
+      <w:proofErr w:type="gramEnd"/>
+      <w:r>
+        <w:rPr>
+          <w:rFonts w:ascii="Courier New" w:hAnsi="Courier New" w:cs="Courier New"/>
+          <w:sz w:val="24"/>
+          <w:szCs w:val="24"/>
+          <w:lang w:val="en-US"/>
+        </w:rPr>
+        <w:t xml:space="preserve"> (and (</w:t>
+      </w:r>
+      <w:proofErr w:type="spellStart"/>
+      <w:r>
+        <w:rPr>
+          <w:rFonts w:ascii="Courier New" w:hAnsi="Courier New" w:cs="Courier New"/>
+          <w:sz w:val="24"/>
+          <w:szCs w:val="24"/>
+          <w:lang w:val="en-US"/>
+        </w:rPr>
+        <w:t>evenp</w:t>
+      </w:r>
+      <w:proofErr w:type="spellEnd"/>
+      <w:r>
+        <w:rPr>
+          <w:rFonts w:ascii="Courier New" w:hAnsi="Courier New" w:cs="Courier New"/>
+          <w:sz w:val="24"/>
+          <w:szCs w:val="24"/>
+          <w:lang w:val="en-US"/>
+        </w:rPr>
+        <w:t xml:space="preserve"> x) (</w:t>
+      </w:r>
+      <w:proofErr w:type="spellStart"/>
+      <w:r>
+        <w:rPr>
+          <w:rFonts w:ascii="Courier New" w:hAnsi="Courier New" w:cs="Courier New"/>
+          <w:sz w:val="24"/>
+          <w:szCs w:val="24"/>
+          <w:lang w:val="en-US"/>
+        </w:rPr>
+        <w:t>evenp</w:t>
+      </w:r>
+      <w:proofErr w:type="spellEnd"/>
+      <w:r>
+        <w:rPr>
+          <w:rFonts w:ascii="Courier New" w:hAnsi="Courier New" w:cs="Courier New"/>
+          <w:sz w:val="24"/>
+          <w:szCs w:val="24"/>
+          <w:lang w:val="en-US"/>
+        </w:rPr>
+        <w:t xml:space="preserve"> y))</w:t>
       </w:r>
     </w:p>
     <w:p>
@@ -3828,18 +5008,36 @@
           <w:rFonts w:ascii="Courier New" w:hAnsi="Courier New" w:cs="Courier New"/>
           <w:sz w:val="24"/>
           <w:szCs w:val="24"/>
-          <w:lang w:val="en-US"/>
-        </w:rPr>
-      </w:pPr>
-      <w:r>
-        <w:rPr>
-          <w:rFonts w:ascii="Courier New" w:hAnsi="Courier New" w:cs="Courier New"/>
-          <w:sz w:val="24"/>
-          <w:szCs w:val="24"/>
-          <w:lang w:val="en-US"/>
-        </w:rPr>
-        <w:t>(defun how_alike (x y)</w:t>
-      </w:r>
+        </w:rPr>
+      </w:pPr>
+      <w:r>
+        <w:rPr>
+          <w:rFonts w:ascii="Courier New" w:hAnsi="Courier New" w:cs="Courier New"/>
+          <w:sz w:val="24"/>
+          <w:szCs w:val="24"/>
+          <w:lang w:val="en-US"/>
+        </w:rPr>
+        <w:tab/>
+        <w:t xml:space="preserve">      </w:t>
+      </w:r>
+      <w:r>
+        <w:rPr>
+          <w:rFonts w:ascii="Courier New" w:hAnsi="Courier New" w:cs="Courier New"/>
+          <w:sz w:val="24"/>
+          <w:szCs w:val="24"/>
+        </w:rPr>
+        <w:t>'</w:t>
+      </w:r>
+      <w:proofErr w:type="spellStart"/>
+      <w:r>
+        <w:rPr>
+          <w:rFonts w:ascii="Courier New" w:hAnsi="Courier New" w:cs="Courier New"/>
+          <w:sz w:val="24"/>
+          <w:szCs w:val="24"/>
+        </w:rPr>
+        <w:t>both_even</w:t>
+      </w:r>
+      <w:proofErr w:type="spellEnd"/>
     </w:p>
     <w:p>
       <w:pPr>
@@ -3854,182 +5052,34 @@
           <w:rFonts w:ascii="Courier New" w:hAnsi="Courier New" w:cs="Courier New"/>
           <w:sz w:val="24"/>
           <w:szCs w:val="24"/>
-          <w:lang w:val="en-US"/>
-        </w:rPr>
-      </w:pPr>
-      <w:r>
-        <w:rPr>
-          <w:rFonts w:ascii="Courier New" w:hAnsi="Courier New" w:cs="Courier New"/>
-          <w:sz w:val="24"/>
-          <w:szCs w:val="24"/>
-          <w:lang w:val="en-US"/>
-        </w:rPr>
-        <w:t xml:space="preserve">  (if (or (= x y) (equal x y))</w:t>
-      </w:r>
-    </w:p>
-    <w:p>
-      <w:pPr>
-        <w:pBdr>
-          <w:top w:val="single" w:sz="4" w:space="1" w:color="auto"/>
-          <w:left w:val="single" w:sz="4" w:space="4" w:color="auto"/>
-          <w:bottom w:val="single" w:sz="4" w:space="1" w:color="auto"/>
-          <w:right w:val="single" w:sz="4" w:space="4" w:color="auto"/>
-        </w:pBdr>
-        <w:spacing w:line="360" w:lineRule="auto"/>
-        <w:rPr>
-          <w:rFonts w:ascii="Courier New" w:hAnsi="Courier New" w:cs="Courier New"/>
-          <w:sz w:val="24"/>
-          <w:szCs w:val="24"/>
-          <w:lang w:val="en-US"/>
-        </w:rPr>
-      </w:pPr>
-      <w:r>
-        <w:rPr>
-          <w:rFonts w:ascii="Courier New" w:hAnsi="Courier New" w:cs="Courier New"/>
-          <w:sz w:val="24"/>
-          <w:szCs w:val="24"/>
-          <w:lang w:val="en-US"/>
-        </w:rPr>
-        <w:t xml:space="preserve">      'the_same</w:t>
-      </w:r>
-    </w:p>
-    <w:p>
-      <w:pPr>
-        <w:pBdr>
-          <w:top w:val="single" w:sz="4" w:space="1" w:color="auto"/>
-          <w:left w:val="single" w:sz="4" w:space="4" w:color="auto"/>
-          <w:bottom w:val="single" w:sz="4" w:space="1" w:color="auto"/>
-          <w:right w:val="single" w:sz="4" w:space="4" w:color="auto"/>
-        </w:pBdr>
-        <w:spacing w:line="360" w:lineRule="auto"/>
-        <w:rPr>
-          <w:rFonts w:ascii="Courier New" w:hAnsi="Courier New" w:cs="Courier New"/>
-          <w:sz w:val="24"/>
-          <w:szCs w:val="24"/>
-          <w:lang w:val="en-US"/>
-        </w:rPr>
-      </w:pPr>
-      <w:r>
-        <w:rPr>
-          <w:rFonts w:ascii="Courier New" w:hAnsi="Courier New" w:cs="Courier New"/>
-          <w:sz w:val="24"/>
-          <w:szCs w:val="24"/>
-          <w:lang w:val="en-US"/>
-        </w:rPr>
-        <w:t xml:space="preserve">      (if (and (oddp x) (oddp y))</w:t>
-      </w:r>
-    </w:p>
-    <w:p>
-      <w:pPr>
-        <w:pBdr>
-          <w:top w:val="single" w:sz="4" w:space="1" w:color="auto"/>
-          <w:left w:val="single" w:sz="4" w:space="4" w:color="auto"/>
-          <w:bottom w:val="single" w:sz="4" w:space="1" w:color="auto"/>
-          <w:right w:val="single" w:sz="4" w:space="4" w:color="auto"/>
-        </w:pBdr>
-        <w:spacing w:line="360" w:lineRule="auto"/>
-        <w:rPr>
-          <w:rFonts w:ascii="Courier New" w:hAnsi="Courier New" w:cs="Courier New"/>
-          <w:sz w:val="24"/>
-          <w:szCs w:val="24"/>
-          <w:lang w:val="en-US"/>
-        </w:rPr>
-      </w:pPr>
-      <w:r>
-        <w:rPr>
-          <w:rFonts w:ascii="Courier New" w:hAnsi="Courier New" w:cs="Courier New"/>
-          <w:sz w:val="24"/>
-          <w:szCs w:val="24"/>
-          <w:lang w:val="en-US"/>
+        </w:rPr>
+      </w:pPr>
+      <w:r>
+        <w:rPr>
+          <w:rFonts w:ascii="Courier New" w:hAnsi="Courier New" w:cs="Courier New"/>
+          <w:sz w:val="24"/>
+          <w:szCs w:val="24"/>
         </w:rPr>
         <w:tab/>
-        <w:t xml:space="preserve">  'both_odd</w:t>
-      </w:r>
-    </w:p>
-    <w:p>
-      <w:pPr>
-        <w:pBdr>
-          <w:top w:val="single" w:sz="4" w:space="1" w:color="auto"/>
-          <w:left w:val="single" w:sz="4" w:space="4" w:color="auto"/>
-          <w:bottom w:val="single" w:sz="4" w:space="1" w:color="auto"/>
-          <w:right w:val="single" w:sz="4" w:space="4" w:color="auto"/>
-        </w:pBdr>
-        <w:spacing w:line="360" w:lineRule="auto"/>
-        <w:rPr>
-          <w:rFonts w:ascii="Courier New" w:hAnsi="Courier New" w:cs="Courier New"/>
-          <w:sz w:val="24"/>
-          <w:szCs w:val="24"/>
-          <w:lang w:val="en-US"/>
-        </w:rPr>
-      </w:pPr>
-      <w:r>
-        <w:rPr>
-          <w:rFonts w:ascii="Courier New" w:hAnsi="Courier New" w:cs="Courier New"/>
-          <w:sz w:val="24"/>
-          <w:szCs w:val="24"/>
-          <w:lang w:val="en-US"/>
-        </w:rPr>
-        <w:tab/>
-        <w:t xml:space="preserve">  (if (and (evenp x) (evenp y))</w:t>
-      </w:r>
-    </w:p>
-    <w:p>
-      <w:pPr>
-        <w:pBdr>
-          <w:top w:val="single" w:sz="4" w:space="1" w:color="auto"/>
-          <w:left w:val="single" w:sz="4" w:space="4" w:color="auto"/>
-          <w:bottom w:val="single" w:sz="4" w:space="1" w:color="auto"/>
-          <w:right w:val="single" w:sz="4" w:space="4" w:color="auto"/>
-        </w:pBdr>
-        <w:spacing w:line="360" w:lineRule="auto"/>
-        <w:rPr>
-          <w:rFonts w:ascii="Courier New" w:hAnsi="Courier New" w:cs="Courier New"/>
-          <w:sz w:val="24"/>
-          <w:szCs w:val="24"/>
-        </w:rPr>
-      </w:pPr>
-      <w:r>
-        <w:rPr>
-          <w:rFonts w:ascii="Courier New" w:hAnsi="Courier New" w:cs="Courier New"/>
-          <w:sz w:val="24"/>
-          <w:szCs w:val="24"/>
-          <w:lang w:val="en-US"/>
-        </w:rPr>
-        <w:tab/>
-        <w:t xml:space="preserve">      </w:t>
-      </w:r>
-      <w:r>
-        <w:rPr>
-          <w:rFonts w:ascii="Courier New" w:hAnsi="Courier New" w:cs="Courier New"/>
-          <w:sz w:val="24"/>
-          <w:szCs w:val="24"/>
-        </w:rPr>
-        <w:t>'both_even</w:t>
-      </w:r>
-    </w:p>
-    <w:p>
-      <w:pPr>
-        <w:pBdr>
-          <w:top w:val="single" w:sz="4" w:space="1" w:color="auto"/>
-          <w:left w:val="single" w:sz="4" w:space="4" w:color="auto"/>
-          <w:bottom w:val="single" w:sz="4" w:space="1" w:color="auto"/>
-          <w:right w:val="single" w:sz="4" w:space="4" w:color="auto"/>
-        </w:pBdr>
-        <w:spacing w:line="360" w:lineRule="auto"/>
-        <w:rPr>
-          <w:rFonts w:ascii="Courier New" w:hAnsi="Courier New" w:cs="Courier New"/>
-          <w:sz w:val="24"/>
-          <w:szCs w:val="24"/>
-        </w:rPr>
-      </w:pPr>
-      <w:r>
-        <w:rPr>
-          <w:rFonts w:ascii="Courier New" w:hAnsi="Courier New" w:cs="Courier New"/>
-          <w:sz w:val="24"/>
-          <w:szCs w:val="24"/>
-        </w:rPr>
-        <w:tab/>
-        <w:t xml:space="preserve">      'difference))))</w:t>
+        <w:t xml:space="preserve">      '</w:t>
+      </w:r>
+      <w:proofErr w:type="spellStart"/>
+      <w:r>
+        <w:rPr>
+          <w:rFonts w:ascii="Courier New" w:hAnsi="Courier New" w:cs="Courier New"/>
+          <w:sz w:val="24"/>
+          <w:szCs w:val="24"/>
+        </w:rPr>
+        <w:t>difference</w:t>
+      </w:r>
+      <w:proofErr w:type="spellEnd"/>
+      <w:r>
+        <w:rPr>
+          <w:rFonts w:ascii="Courier New" w:hAnsi="Courier New" w:cs="Courier New"/>
+          <w:sz w:val="24"/>
+          <w:szCs w:val="24"/>
+        </w:rPr>
+        <w:t>))))</w:t>
       </w:r>
     </w:p>
     <w:sectPr>
@@ -5071,37 +6121,37 @@
       </w:rPr>
     </w:lvl>
   </w:abstractNum>
-  <w:num w:numId="1">
+  <w:num w:numId="1" w16cid:durableId="363362888">
     <w:abstractNumId w:val="5"/>
   </w:num>
-  <w:num w:numId="2">
+  <w:num w:numId="2" w16cid:durableId="559901551">
     <w:abstractNumId w:val="7"/>
   </w:num>
-  <w:num w:numId="3">
+  <w:num w:numId="3" w16cid:durableId="1024212133">
     <w:abstractNumId w:val="3"/>
   </w:num>
-  <w:num w:numId="4">
+  <w:num w:numId="4" w16cid:durableId="1214006335">
     <w:abstractNumId w:val="6"/>
   </w:num>
-  <w:num w:numId="5">
+  <w:num w:numId="5" w16cid:durableId="395203211">
     <w:abstractNumId w:val="10"/>
   </w:num>
-  <w:num w:numId="6">
+  <w:num w:numId="6" w16cid:durableId="199784592">
     <w:abstractNumId w:val="9"/>
   </w:num>
-  <w:num w:numId="7">
+  <w:num w:numId="7" w16cid:durableId="2086949731">
     <w:abstractNumId w:val="0"/>
   </w:num>
-  <w:num w:numId="8">
+  <w:num w:numId="8" w16cid:durableId="380714374">
     <w:abstractNumId w:val="1"/>
   </w:num>
-  <w:num w:numId="9">
+  <w:num w:numId="9" w16cid:durableId="1907299997">
     <w:abstractNumId w:val="2"/>
   </w:num>
-  <w:num w:numId="10">
+  <w:num w:numId="10" w16cid:durableId="1710253213">
     <w:abstractNumId w:val="4"/>
   </w:num>
-  <w:num w:numId="11">
+  <w:num w:numId="11" w16cid:durableId="1860705089">
     <w:abstractNumId w:val="8"/>
   </w:num>
 </w:numbering>

</xml_diff>